<commit_message>
primeros cambios antes entrega
</commit_message>
<xml_diff>
--- a/latex_regiones_class/investigacion_word.docx
+++ b/latex_regiones_class/investigacion_word.docx
@@ -337,6 +337,7 @@
           </w:placeholder>
           <w:text/>
         </w:sdtPr>
+        <w:sdtEndPr/>
         <w:sdtContent>
           <w:r>
             <w:rPr>
@@ -377,6 +378,7 @@
           </w:placeholder>
           <w:text/>
         </w:sdtPr>
+        <w:sdtEndPr/>
         <w:sdtContent>
           <w:r>
             <w:rPr>
@@ -417,6 +419,7 @@
           </w:placeholder>
           <w:text/>
         </w:sdtPr>
+        <w:sdtEndPr/>
         <w:sdtContent>
           <w:r>
             <w:rPr>
@@ -457,6 +460,7 @@
           </w:placeholder>
           <w:text/>
         </w:sdtPr>
+        <w:sdtEndPr/>
         <w:sdtContent>
           <w:r>
             <w:rPr>
@@ -541,49 +545,31 @@
         <w:rPr>
           <w:rFonts w:ascii="Times New Roman" w:hAnsi="Times New Roman" w:cs="Times New Roman"/>
         </w:rPr>
-        <w:t xml:space="preserve">En este trabajo se realiza una estimación de los determinantes socioeconómicos de la migración interna en Argentina. Para esto se utilizan los microdatos de la Encuesta Permanente de Hogares correspondientes al período comprendido entre el segundo trimestre de 2016 y el cuarto trimestre de 2019. Se estiman dos modelos, un </w:t>
-      </w:r>
-      <w:proofErr w:type="spellStart"/>
-      <w:r>
-        <w:rPr>
-          <w:rFonts w:ascii="Times New Roman" w:hAnsi="Times New Roman" w:cs="Times New Roman"/>
-        </w:rPr>
-        <w:t>Logit</w:t>
-      </w:r>
-      <w:proofErr w:type="spellEnd"/>
-      <w:r>
-        <w:rPr>
-          <w:rFonts w:ascii="Times New Roman" w:hAnsi="Times New Roman" w:cs="Times New Roman"/>
-        </w:rPr>
-        <w:t xml:space="preserve"> Binomial para los determinantes generales y un </w:t>
-      </w:r>
-      <w:proofErr w:type="spellStart"/>
-      <w:r>
-        <w:rPr>
-          <w:rFonts w:ascii="Times New Roman" w:hAnsi="Times New Roman" w:cs="Times New Roman"/>
-        </w:rPr>
-        <w:t>Logit</w:t>
-      </w:r>
-      <w:proofErr w:type="spellEnd"/>
-      <w:r>
-        <w:rPr>
-          <w:rFonts w:ascii="Times New Roman" w:hAnsi="Times New Roman" w:cs="Times New Roman"/>
-        </w:rPr>
-        <w:t xml:space="preserve"> Multinomial para los determinantes específicos de cada una de las regiones de destino. Los resultados sugieren que los </w:t>
-      </w:r>
-      <w:proofErr w:type="spellStart"/>
-      <w:r>
-        <w:rPr>
-          <w:rFonts w:ascii="Times New Roman" w:hAnsi="Times New Roman" w:cs="Times New Roman"/>
-        </w:rPr>
-        <w:t>volumenes</w:t>
-      </w:r>
-      <w:proofErr w:type="spellEnd"/>
-      <w:r>
-        <w:rPr>
-          <w:rFonts w:ascii="Times New Roman" w:hAnsi="Times New Roman" w:cs="Times New Roman"/>
-        </w:rPr>
-        <w:t xml:space="preserve"> de los flujos migratorios evidencian diferencias sustanciales con respecto a las estructuras productivas y el desarrollo relativo en las distintas localidades de destino. La Región Centro es la que mayor volumen de atracción de migrantes posee y la Región Norte es la que mayor volumen de expulsión de migrantes ostenta. No obstante, el nivel de desarrollo de las regiones no parece presentar discrepancias importantes en los factores socioeconómicos que afectan la propensión a migrar de las personas. Una persona es más propensa a migrar si pertenece al género masculino, es joven y posee un nivel educativo medio o alto. De manera contraria, una persona será menos propensa a migrar internamente si tiene hijos a su cargo, es pobre, dispone de alguna ocupación laboral o si es propietario de su vivienda.</w:t>
+        <w:t xml:space="preserve">En este trabajo se realiza una estimación de los determinantes socioeconómicos de la migración interna en Argentina. Para esto se utilizan los microdatos de la Encuesta Permanente de Hogares correspondientes al período comprendido entre el segundo trimestre de 2016 y el cuarto trimestre de 2019. Se estiman dos modelos, un Logit Binomial para los determinantes generales y un Logit Multinomial para los determinantes específicos de cada una de las regiones de destino. Los resultados sugieren que los </w:t>
+      </w:r>
+      <w:r>
+        <w:rPr>
+          <w:rFonts w:ascii="Times New Roman" w:hAnsi="Times New Roman" w:cs="Times New Roman"/>
+        </w:rPr>
+        <w:t>volúmenes</w:t>
+      </w:r>
+      <w:r>
+        <w:rPr>
+          <w:rFonts w:ascii="Times New Roman" w:hAnsi="Times New Roman" w:cs="Times New Roman"/>
+        </w:rPr>
+        <w:t xml:space="preserve"> de los flujos migratorios evidencian diferencias sustanciales con respecto a las estructuras productivas y el desarrollo relativo en las distintas </w:t>
+      </w:r>
+      <w:r>
+        <w:rPr>
+          <w:rFonts w:ascii="Times New Roman" w:hAnsi="Times New Roman" w:cs="Times New Roman"/>
+        </w:rPr>
+        <w:t>regiones</w:t>
+      </w:r>
+      <w:r>
+        <w:rPr>
+          <w:rFonts w:ascii="Times New Roman" w:hAnsi="Times New Roman" w:cs="Times New Roman"/>
+        </w:rPr>
+        <w:t>. La Región Centro es la que mayor volumen de atracción de migrantes posee y la Región Norte es la que mayor volumen de expulsión de migrantes ostenta. No obstante, el nivel de desarrollo de las regiones no parece presentar discrepancias importantes en los factores socioeconómicos que afectan la propensión a migrar de las personas. Una persona es más propensa a migrar si pertenece al género masculino, es joven y posee un nivel educativo medio o alto. De manera contraria, una persona será menos propensa a migrar internamente si tiene hijos a su cargo, es pobre, dispone de alguna ocupación laboral o si es propietario de su vivienda.</w:t>
       </w:r>
     </w:p>
     <w:p>
@@ -895,11 +881,15 @@
     <w:sdt>
       <w:sdtPr>
         <w:rPr>
-          <w:rFonts w:ascii="Times New Roman" w:hAnsi="Times New Roman" w:cs="Times New Roman"/>
+          <w:rFonts w:ascii="Times New Roman" w:eastAsia="Noto Serif CJK SC" w:hAnsi="Times New Roman" w:cs="Times New Roman"/>
           <w:b/>
           <w:bCs/>
+          <w:color w:val="auto"/>
+          <w:kern w:val="2"/>
+          <w:sz w:val="24"/>
+          <w:szCs w:val="24"/>
           <w:highlight w:val="black"/>
-          <w:lang w:val="es-ES"/>
+          <w:lang w:val="es-ES" w:eastAsia="zh-CN" w:bidi="hi-IN"/>
         </w:rPr>
         <w:id w:val="344994207"/>
         <w:docPartObj>
@@ -909,13 +899,8 @@
       </w:sdtPr>
       <w:sdtEndPr>
         <w:rPr>
-          <w:rFonts w:ascii="Liberation Serif" w:eastAsia="Noto Serif CJK SC" w:hAnsi="Liberation Serif" w:cs="Lohit Devanagari"/>
-          <w:color w:val="auto"/>
-          <w:kern w:val="2"/>
-          <w:sz w:val="24"/>
-          <w:szCs w:val="24"/>
+          <w:rFonts w:ascii="Liberation Serif" w:hAnsi="Liberation Serif" w:cs="Lohit Devanagari"/>
           <w:highlight w:val="none"/>
-          <w:lang w:eastAsia="zh-CN" w:bidi="hi-IN"/>
         </w:rPr>
       </w:sdtEndPr>
       <w:sdtContent>
@@ -3171,19 +3156,29 @@
         </w:rPr>
         <w:t xml:space="preserve">La migración y el ideal de alcanzar una mejor calidad de vida son dos conceptos que están en constante interrelación desde tiempos primitivos. Las motivaciones de estos movimientos fueron variando conforme a la evolución del ser humano y de la sociedad. Desde los primeros viajes del </w:t>
       </w:r>
-      <w:proofErr w:type="spellStart"/>
-      <w:r>
-        <w:rPr>
-          <w:rFonts w:ascii="Times New Roman" w:hAnsi="Times New Roman" w:cs="Times New Roman"/>
-        </w:rPr>
-        <w:t>homo-sapiens</w:t>
-      </w:r>
-      <w:proofErr w:type="spellEnd"/>
-      <w:r>
-        <w:rPr>
-          <w:rFonts w:ascii="Times New Roman" w:hAnsi="Times New Roman" w:cs="Times New Roman"/>
-        </w:rPr>
-        <w:t xml:space="preserve"> hasta los actuales movimientos migratorios, las personas se enfrentaron a distintos impulsores para abandonar su tierra e ir en búsqueda de nuevos horizontes.</w:t>
+      <w:r>
+        <w:rPr>
+          <w:rFonts w:ascii="Times New Roman" w:hAnsi="Times New Roman" w:cs="Times New Roman"/>
+        </w:rPr>
+        <w:t>H</w:t>
+      </w:r>
+      <w:r>
+        <w:rPr>
+          <w:rFonts w:ascii="Times New Roman" w:hAnsi="Times New Roman" w:cs="Times New Roman"/>
+        </w:rPr>
+        <w:t>omo</w:t>
+      </w:r>
+      <w:r>
+        <w:rPr>
+          <w:rFonts w:ascii="Times New Roman" w:hAnsi="Times New Roman" w:cs="Times New Roman"/>
+        </w:rPr>
+        <w:t xml:space="preserve"> </w:t>
+      </w:r>
+      <w:r>
+        <w:rPr>
+          <w:rFonts w:ascii="Times New Roman" w:hAnsi="Times New Roman" w:cs="Times New Roman"/>
+        </w:rPr>
+        <w:t>sapiens hasta los actuales movimientos migratorios, las personas se enfrentaron a distintos impulsores para abandonar su tierra e ir en búsqueda de nuevos horizontes.</w:t>
       </w:r>
     </w:p>
     <w:p>
@@ -3199,7 +3194,19 @@
         <w:rPr>
           <w:rFonts w:ascii="Times New Roman" w:hAnsi="Times New Roman" w:cs="Times New Roman"/>
         </w:rPr>
-        <w:t>La falta de oportunidades laborales, la posibilidad de crecimiento académico o profesional, mejores niveles de seguridad jurídica, remuneraciones más elevadas y los vínculos familiares son algunas de las motivaciones más frecuentes del proceso migratorio. Estas motivaciones condicionan las características socioeconómicas de los migrantes potenciales. A modo de ejemplo, si las migraciones están siendo impulsadas por falta de oportunidades laborales, es de esperar que las personas desempleadas tengan una mayor propensión a migrar. Esto indica que es posible reconocer una serie de determinantes socioeconómicos que hacen más propensas a ciertas personas para encarar un proceso de migración.</w:t>
+        <w:t xml:space="preserve">La falta de oportunidades laborales, la posibilidad de crecimiento académico o profesional, mejores niveles de seguridad jurídica, remuneraciones más elevadas y los vínculos familiares son algunas de las motivaciones más frecuentes del proceso migratorio. Estas motivaciones condicionan las características socioeconómicas de los migrantes potenciales. A modo de ejemplo, si las migraciones están siendo impulsadas por falta de oportunidades laborales, es de esperar que las personas desempleadas tengan una mayor propensión a migrar. Esto indica que es posible reconocer una serie de determinantes socioeconómicos que hacen más propensas a ciertas personas para encarar un proceso </w:t>
+      </w:r>
+      <w:r>
+        <w:rPr>
+          <w:rFonts w:ascii="Times New Roman" w:hAnsi="Times New Roman" w:cs="Times New Roman"/>
+        </w:rPr>
+        <w:t>migratorio</w:t>
+      </w:r>
+      <w:r>
+        <w:rPr>
+          <w:rFonts w:ascii="Times New Roman" w:hAnsi="Times New Roman" w:cs="Times New Roman"/>
+        </w:rPr>
+        <w:t>.</w:t>
       </w:r>
     </w:p>
     <w:p>
@@ -3215,7 +3222,33 @@
         <w:rPr>
           <w:rFonts w:ascii="Times New Roman" w:hAnsi="Times New Roman" w:cs="Times New Roman"/>
         </w:rPr>
-        <w:t>En los últimos años en la Argentina se evidenció un éxodo interno de habitantes de provincias o regiones menos desarrolladas hacia centros urbanos con mayores niveles de prosperidad económica y social. Empero de la relevancia de estos movimientos internos, el estudio de la literatura vigente indica una carencia en la propuesta de un estudio de identificación empírica de los determinantes socioeconómicos de dichos flujos migratorios.</w:t>
+        <w:t xml:space="preserve">En los últimos años en la Argentina se evidenció un éxodo interno de habitantes de provincias o regiones menos desarrolladas hacia centros urbanos con mayores niveles de prosperidad económica y social. Empero de la relevancia de estos movimientos internos, el estudio de la literatura vigente </w:t>
+      </w:r>
+      <w:r>
+        <w:rPr>
+          <w:rFonts w:ascii="Times New Roman" w:hAnsi="Times New Roman" w:cs="Times New Roman"/>
+        </w:rPr>
+        <w:t>denota</w:t>
+      </w:r>
+      <w:r>
+        <w:rPr>
+          <w:rFonts w:ascii="Times New Roman" w:hAnsi="Times New Roman" w:cs="Times New Roman"/>
+        </w:rPr>
+        <w:t xml:space="preserve"> una carencia en la propuesta de un </w:t>
+      </w:r>
+      <w:r>
+        <w:rPr>
+          <w:rFonts w:ascii="Times New Roman" w:hAnsi="Times New Roman" w:cs="Times New Roman"/>
+        </w:rPr>
+        <w:t>trabajo</w:t>
+      </w:r>
+      <w:bookmarkStart w:id="5" w:name="_GoBack"/>
+      <w:bookmarkEnd w:id="5"/>
+      <w:r>
+        <w:rPr>
+          <w:rFonts w:ascii="Times New Roman" w:hAnsi="Times New Roman" w:cs="Times New Roman"/>
+        </w:rPr>
+        <w:t xml:space="preserve"> de identificación empírica de los determinantes socioeconómicos de dichos flujos migratorios.</w:t>
       </w:r>
     </w:p>
     <w:p>
@@ -3608,10 +3641,10 @@
           <w:szCs w:val="32"/>
         </w:rPr>
       </w:pPr>
-      <w:bookmarkStart w:id="5" w:name="_Toc80089783"/>
-      <w:bookmarkStart w:id="6" w:name="_Toc80090006"/>
-      <w:bookmarkStart w:id="7" w:name="_Toc80090057"/>
-      <w:bookmarkStart w:id="8" w:name="_Toc80090244"/>
+      <w:bookmarkStart w:id="6" w:name="_Toc80089783"/>
+      <w:bookmarkStart w:id="7" w:name="_Toc80090006"/>
+      <w:bookmarkStart w:id="8" w:name="_Toc80090057"/>
+      <w:bookmarkStart w:id="9" w:name="_Toc80090244"/>
       <w:r>
         <w:rPr>
           <w:rFonts w:cs="Times New Roman"/>
@@ -3620,10 +3653,10 @@
         <w:lastRenderedPageBreak/>
         <w:t>Marco teórico y antecedentes</w:t>
       </w:r>
-      <w:bookmarkEnd w:id="5"/>
       <w:bookmarkEnd w:id="6"/>
       <w:bookmarkEnd w:id="7"/>
       <w:bookmarkEnd w:id="8"/>
+      <w:bookmarkEnd w:id="9"/>
     </w:p>
     <w:p>
       <w:pPr>
@@ -3656,14 +3689,14 @@
         </w:rPr>
         <w:t xml:space="preserve">Uno de los primeros artículos que abordó los determinantes de la migración surge del cartógrafo y geógrafo alemán </w:t>
       </w:r>
-      <w:bookmarkStart w:id="9" w:name="ZOTERO_BREF_lCCWYCK40MYW"/>
+      <w:bookmarkStart w:id="10" w:name="ZOTERO_BREF_lCCWYCK40MYW"/>
       <w:r>
         <w:rPr>
           <w:rFonts w:ascii="Times New Roman" w:hAnsi="Times New Roman" w:cs="Times New Roman"/>
         </w:rPr>
         <w:t>Ravenstein (1885)</w:t>
       </w:r>
-      <w:bookmarkEnd w:id="9"/>
+      <w:bookmarkEnd w:id="10"/>
       <w:r>
         <w:rPr>
           <w:rFonts w:ascii="Times New Roman" w:hAnsi="Times New Roman" w:cs="Times New Roman"/>
@@ -3686,111 +3719,33 @@
         </w:rPr>
         <w:t xml:space="preserve">En cuanto a los trabajos que exploran los determinantes de las migraciones desde un enfoque individual, se encuentra algunos como el de </w:t>
       </w:r>
-      <w:bookmarkStart w:id="10" w:name="ZOTERO_BREF_x2ZXKhyCUj1p"/>
-      <w:proofErr w:type="spellStart"/>
-      <w:r>
-        <w:rPr>
-          <w:rFonts w:ascii="Times New Roman" w:hAnsi="Times New Roman" w:cs="Times New Roman"/>
-        </w:rPr>
-        <w:t>Sjaastad</w:t>
-      </w:r>
-      <w:proofErr w:type="spellEnd"/>
-      <w:r>
-        <w:rPr>
-          <w:rFonts w:ascii="Times New Roman" w:hAnsi="Times New Roman" w:cs="Times New Roman"/>
-        </w:rPr>
-        <w:t xml:space="preserve"> (1962)</w:t>
-      </w:r>
-      <w:bookmarkEnd w:id="10"/>
+      <w:bookmarkStart w:id="11" w:name="ZOTERO_BREF_x2ZXKhyCUj1p"/>
+      <w:r>
+        <w:rPr>
+          <w:rFonts w:ascii="Times New Roman" w:hAnsi="Times New Roman" w:cs="Times New Roman"/>
+        </w:rPr>
+        <w:t>Sjaastad (1962)</w:t>
+      </w:r>
+      <w:bookmarkEnd w:id="11"/>
       <w:r>
         <w:rPr>
           <w:rFonts w:ascii="Times New Roman" w:hAnsi="Times New Roman" w:cs="Times New Roman"/>
         </w:rPr>
         <w:t xml:space="preserve"> y el de </w:t>
       </w:r>
-      <w:bookmarkStart w:id="11" w:name="ZOTERO_BREF_Rp4ix54L567g"/>
+      <w:bookmarkStart w:id="12" w:name="ZOTERO_BREF_Rp4ix54L567g"/>
       <w:r>
         <w:rPr>
           <w:rFonts w:ascii="Times New Roman" w:hAnsi="Times New Roman" w:cs="Times New Roman"/>
         </w:rPr>
         <w:t>Todaro (1969)</w:t>
       </w:r>
-      <w:bookmarkEnd w:id="11"/>
-      <w:r>
-        <w:rPr>
-          <w:rFonts w:ascii="Times New Roman" w:hAnsi="Times New Roman" w:cs="Times New Roman"/>
-        </w:rPr>
-        <w:t>. En “</w:t>
-      </w:r>
-      <w:proofErr w:type="spellStart"/>
-      <w:r>
-        <w:rPr>
-          <w:rFonts w:ascii="Times New Roman" w:hAnsi="Times New Roman" w:cs="Times New Roman"/>
-        </w:rPr>
-        <w:t>Returns</w:t>
-      </w:r>
-      <w:proofErr w:type="spellEnd"/>
-      <w:r>
-        <w:rPr>
-          <w:rFonts w:ascii="Times New Roman" w:hAnsi="Times New Roman" w:cs="Times New Roman"/>
-        </w:rPr>
-        <w:t xml:space="preserve"> and </w:t>
-      </w:r>
-      <w:proofErr w:type="spellStart"/>
-      <w:r>
-        <w:rPr>
-          <w:rFonts w:ascii="Times New Roman" w:hAnsi="Times New Roman" w:cs="Times New Roman"/>
-        </w:rPr>
-        <w:t>cost</w:t>
-      </w:r>
-      <w:proofErr w:type="spellEnd"/>
-      <w:r>
-        <w:rPr>
-          <w:rFonts w:ascii="Times New Roman" w:hAnsi="Times New Roman" w:cs="Times New Roman"/>
-        </w:rPr>
-        <w:t xml:space="preserve"> </w:t>
-      </w:r>
-      <w:proofErr w:type="spellStart"/>
-      <w:r>
-        <w:rPr>
-          <w:rFonts w:ascii="Times New Roman" w:hAnsi="Times New Roman" w:cs="Times New Roman"/>
-        </w:rPr>
-        <w:t>of</w:t>
-      </w:r>
-      <w:proofErr w:type="spellEnd"/>
-      <w:r>
-        <w:rPr>
-          <w:rFonts w:ascii="Times New Roman" w:hAnsi="Times New Roman" w:cs="Times New Roman"/>
-        </w:rPr>
-        <w:t xml:space="preserve"> </w:t>
-      </w:r>
-      <w:proofErr w:type="spellStart"/>
-      <w:r>
-        <w:rPr>
-          <w:rFonts w:ascii="Times New Roman" w:hAnsi="Times New Roman" w:cs="Times New Roman"/>
-        </w:rPr>
-        <w:t>migration</w:t>
-      </w:r>
-      <w:proofErr w:type="spellEnd"/>
-      <w:r>
-        <w:rPr>
-          <w:rFonts w:ascii="Times New Roman" w:hAnsi="Times New Roman" w:cs="Times New Roman"/>
-        </w:rPr>
-        <w:t>” (</w:t>
-      </w:r>
-      <w:proofErr w:type="spellStart"/>
-      <w:r>
-        <w:rPr>
-          <w:rFonts w:ascii="Times New Roman" w:hAnsi="Times New Roman" w:cs="Times New Roman"/>
-        </w:rPr>
-        <w:t>Sjaastad</w:t>
-      </w:r>
-      <w:proofErr w:type="spellEnd"/>
-      <w:r>
-        <w:rPr>
-          <w:rFonts w:ascii="Times New Roman" w:hAnsi="Times New Roman" w:cs="Times New Roman"/>
-        </w:rPr>
-        <w:t xml:space="preserve">, 1962) se considera al proceso migratorio como una inversión en capital humano, en donde el individuo decidirá realizar el éxodo si el valor actual de la inversión (migrar) desde el área de origen al área de destino es positivo. Siguiendo esta </w:t>
+      <w:bookmarkEnd w:id="12"/>
+      <w:r>
+        <w:rPr>
+          <w:rFonts w:ascii="Times New Roman" w:hAnsi="Times New Roman" w:cs="Times New Roman"/>
+        </w:rPr>
+        <w:t xml:space="preserve">. En “Returns and cost of migration” (Sjaastad, 1962) se considera al proceso migratorio como una inversión en capital humano, en donde el individuo decidirá realizar el éxodo si el valor actual de la inversión (migrar) desde el área de origen al área de destino es positivo. Siguiendo esta </w:t>
       </w:r>
       <w:r>
         <w:rPr>
@@ -3804,28 +3759,14 @@
         </w:rPr>
         <w:t xml:space="preserve">, un individuo calcula el valor actual descontado del flujo de ganancias de por vida esperado en su región de origen y en la región a la que proyecta migrar, y tomará la decisión del éxodo solamente si el retorno neto de los “costos de migrar” son mayores en la localidad de destino que en su localidad de origen </w:t>
       </w:r>
-      <w:bookmarkStart w:id="12" w:name="ZOTERO_BREF_0ARSISSpsNmS"/>
-      <w:r>
-        <w:rPr>
-          <w:rFonts w:ascii="Times New Roman" w:hAnsi="Times New Roman" w:cs="Times New Roman"/>
-        </w:rPr>
-        <w:t>(</w:t>
-      </w:r>
-      <w:proofErr w:type="spellStart"/>
-      <w:r>
-        <w:rPr>
-          <w:rFonts w:ascii="Times New Roman" w:hAnsi="Times New Roman" w:cs="Times New Roman"/>
-        </w:rPr>
-        <w:t>Zaiceva</w:t>
-      </w:r>
-      <w:proofErr w:type="spellEnd"/>
-      <w:r>
-        <w:rPr>
-          <w:rFonts w:ascii="Times New Roman" w:hAnsi="Times New Roman" w:cs="Times New Roman"/>
-        </w:rPr>
-        <w:t>, 2014)</w:t>
-      </w:r>
-      <w:bookmarkEnd w:id="12"/>
+      <w:bookmarkStart w:id="13" w:name="ZOTERO_BREF_0ARSISSpsNmS"/>
+      <w:r>
+        <w:rPr>
+          <w:rFonts w:ascii="Times New Roman" w:hAnsi="Times New Roman" w:cs="Times New Roman"/>
+        </w:rPr>
+        <w:t>(Zaiceva, 2014)</w:t>
+      </w:r>
+      <w:bookmarkEnd w:id="13"/>
       <w:r>
         <w:rPr>
           <w:rFonts w:ascii="Times New Roman" w:hAnsi="Times New Roman" w:cs="Times New Roman"/>
@@ -3846,114 +3787,16 @@
         <w:rPr>
           <w:rFonts w:ascii="Times New Roman" w:hAnsi="Times New Roman" w:cs="Times New Roman"/>
         </w:rPr>
-        <w:t xml:space="preserve">El abordaje en “A </w:t>
-      </w:r>
-      <w:proofErr w:type="spellStart"/>
-      <w:r>
-        <w:rPr>
-          <w:rFonts w:ascii="Times New Roman" w:hAnsi="Times New Roman" w:cs="Times New Roman"/>
-        </w:rPr>
-        <w:t>Model</w:t>
-      </w:r>
-      <w:proofErr w:type="spellEnd"/>
-      <w:r>
-        <w:rPr>
-          <w:rFonts w:ascii="Times New Roman" w:hAnsi="Times New Roman" w:cs="Times New Roman"/>
-        </w:rPr>
-        <w:t xml:space="preserve"> </w:t>
-      </w:r>
-      <w:proofErr w:type="spellStart"/>
-      <w:r>
-        <w:rPr>
-          <w:rFonts w:ascii="Times New Roman" w:hAnsi="Times New Roman" w:cs="Times New Roman"/>
-        </w:rPr>
-        <w:t>of</w:t>
-      </w:r>
-      <w:proofErr w:type="spellEnd"/>
-      <w:r>
-        <w:rPr>
-          <w:rFonts w:ascii="Times New Roman" w:hAnsi="Times New Roman" w:cs="Times New Roman"/>
-        </w:rPr>
-        <w:t xml:space="preserve"> Labor </w:t>
-      </w:r>
-      <w:proofErr w:type="spellStart"/>
-      <w:r>
-        <w:rPr>
-          <w:rFonts w:ascii="Times New Roman" w:hAnsi="Times New Roman" w:cs="Times New Roman"/>
-        </w:rPr>
-        <w:t>Migration</w:t>
-      </w:r>
-      <w:proofErr w:type="spellEnd"/>
-      <w:r>
-        <w:rPr>
-          <w:rFonts w:ascii="Times New Roman" w:hAnsi="Times New Roman" w:cs="Times New Roman"/>
-        </w:rPr>
-        <w:t xml:space="preserve"> and Urban </w:t>
-      </w:r>
-      <w:proofErr w:type="spellStart"/>
-      <w:r>
-        <w:rPr>
-          <w:rFonts w:ascii="Times New Roman" w:hAnsi="Times New Roman" w:cs="Times New Roman"/>
-        </w:rPr>
-        <w:t>Unemployment</w:t>
-      </w:r>
-      <w:proofErr w:type="spellEnd"/>
-      <w:r>
-        <w:rPr>
-          <w:rFonts w:ascii="Times New Roman" w:hAnsi="Times New Roman" w:cs="Times New Roman"/>
-        </w:rPr>
-        <w:t xml:space="preserve"> in </w:t>
-      </w:r>
-      <w:proofErr w:type="spellStart"/>
-      <w:r>
-        <w:rPr>
-          <w:rFonts w:ascii="Times New Roman" w:hAnsi="Times New Roman" w:cs="Times New Roman"/>
-        </w:rPr>
-        <w:t>Less</w:t>
-      </w:r>
-      <w:proofErr w:type="spellEnd"/>
-      <w:r>
-        <w:rPr>
-          <w:rFonts w:ascii="Times New Roman" w:hAnsi="Times New Roman" w:cs="Times New Roman"/>
-        </w:rPr>
-        <w:t xml:space="preserve"> </w:t>
-      </w:r>
-      <w:proofErr w:type="spellStart"/>
-      <w:r>
-        <w:rPr>
-          <w:rFonts w:ascii="Times New Roman" w:hAnsi="Times New Roman" w:cs="Times New Roman"/>
-        </w:rPr>
-        <w:t>Developed</w:t>
-      </w:r>
-      <w:proofErr w:type="spellEnd"/>
-      <w:r>
-        <w:rPr>
-          <w:rFonts w:ascii="Times New Roman" w:hAnsi="Times New Roman" w:cs="Times New Roman"/>
-        </w:rPr>
-        <w:t xml:space="preserve"> </w:t>
-      </w:r>
-      <w:proofErr w:type="spellStart"/>
-      <w:r>
-        <w:rPr>
-          <w:rFonts w:ascii="Times New Roman" w:hAnsi="Times New Roman" w:cs="Times New Roman"/>
-        </w:rPr>
-        <w:t>Countries</w:t>
-      </w:r>
-      <w:proofErr w:type="spellEnd"/>
-      <w:r>
-        <w:rPr>
-          <w:rFonts w:ascii="Times New Roman" w:hAnsi="Times New Roman" w:cs="Times New Roman"/>
-        </w:rPr>
-        <w:t xml:space="preserve">” </w:t>
-      </w:r>
-      <w:bookmarkStart w:id="13" w:name="ZOTERO_BREF_huJRiLvtihqJ"/>
+        <w:t xml:space="preserve">El abordaje en “A Model of Labor Migration and Urban Unemployment in Less Developed Countries” </w:t>
+      </w:r>
+      <w:bookmarkStart w:id="14" w:name="ZOTERO_BREF_huJRiLvtihqJ"/>
       <w:r>
         <w:rPr>
           <w:rFonts w:ascii="Times New Roman" w:hAnsi="Times New Roman" w:cs="Times New Roman"/>
         </w:rPr>
         <w:t>(Todaro, 1969)</w:t>
       </w:r>
-      <w:bookmarkEnd w:id="13"/>
+      <w:bookmarkEnd w:id="14"/>
       <w:r>
         <w:rPr>
           <w:rFonts w:ascii="Times New Roman" w:hAnsi="Times New Roman" w:cs="Times New Roman"/>
@@ -3976,22 +3819,14 @@
         </w:rPr>
         <w:t xml:space="preserve">Ampliando la visión individualista de las estrategias de migración, existen estudios de estrategias familiares de la migración como el del economista </w:t>
       </w:r>
-      <w:bookmarkStart w:id="14" w:name="ZOTERO_BREF_5cImRmlZoMYF"/>
-      <w:proofErr w:type="spellStart"/>
-      <w:r>
-        <w:rPr>
-          <w:rFonts w:ascii="Times New Roman" w:hAnsi="Times New Roman" w:cs="Times New Roman"/>
-        </w:rPr>
-        <w:t>Mincer</w:t>
-      </w:r>
-      <w:proofErr w:type="spellEnd"/>
-      <w:r>
-        <w:rPr>
-          <w:rFonts w:ascii="Times New Roman" w:hAnsi="Times New Roman" w:cs="Times New Roman"/>
-        </w:rPr>
-        <w:t xml:space="preserve"> (1978</w:t>
-      </w:r>
-      <w:bookmarkEnd w:id="14"/>
+      <w:bookmarkStart w:id="15" w:name="ZOTERO_BREF_5cImRmlZoMYF"/>
+      <w:r>
+        <w:rPr>
+          <w:rFonts w:ascii="Times New Roman" w:hAnsi="Times New Roman" w:cs="Times New Roman"/>
+        </w:rPr>
+        <w:t>Mincer (1978</w:t>
+      </w:r>
+      <w:bookmarkEnd w:id="15"/>
       <w:r>
         <w:rPr>
           <w:rFonts w:ascii="Times New Roman" w:hAnsi="Times New Roman" w:cs="Times New Roman"/>
@@ -4027,111 +3862,19 @@
         </w:rPr>
         <w:t xml:space="preserve">El trabajo de </w:t>
       </w:r>
-      <w:bookmarkStart w:id="15" w:name="ZOTERO_BREF_8HestUsszqyt"/>
-      <w:proofErr w:type="spellStart"/>
-      <w:r>
-        <w:rPr>
-          <w:rFonts w:ascii="Times New Roman" w:hAnsi="Times New Roman" w:cs="Times New Roman"/>
-        </w:rPr>
-        <w:t>Kuhnt</w:t>
-      </w:r>
-      <w:proofErr w:type="spellEnd"/>
-      <w:r>
-        <w:rPr>
-          <w:rFonts w:ascii="Times New Roman" w:hAnsi="Times New Roman" w:cs="Times New Roman"/>
-        </w:rPr>
-        <w:t xml:space="preserve"> (2019)</w:t>
-      </w:r>
-      <w:bookmarkEnd w:id="15"/>
-      <w:r>
-        <w:rPr>
-          <w:rFonts w:ascii="Times New Roman" w:hAnsi="Times New Roman" w:cs="Times New Roman"/>
-        </w:rPr>
-        <w:t xml:space="preserve"> aplica un marco teórico para el estudio de las migraciones en el cual divide los determinantes de la migración en tres niveles de especificidad. Este abordaje de </w:t>
-      </w:r>
-      <w:proofErr w:type="spellStart"/>
-      <w:r>
-        <w:rPr>
-          <w:rFonts w:ascii="Times New Roman" w:hAnsi="Times New Roman" w:cs="Times New Roman"/>
-        </w:rPr>
-        <w:t>macrodeterminantes</w:t>
-      </w:r>
-      <w:proofErr w:type="spellEnd"/>
-      <w:r>
-        <w:rPr>
-          <w:rFonts w:ascii="Times New Roman" w:hAnsi="Times New Roman" w:cs="Times New Roman"/>
-        </w:rPr>
-        <w:t xml:space="preserve">, </w:t>
-      </w:r>
-      <w:proofErr w:type="spellStart"/>
-      <w:r>
-        <w:rPr>
-          <w:rFonts w:ascii="Times New Roman" w:hAnsi="Times New Roman" w:cs="Times New Roman"/>
-        </w:rPr>
-        <w:t>mesodeterminantes</w:t>
-      </w:r>
-      <w:proofErr w:type="spellEnd"/>
-      <w:r>
-        <w:rPr>
-          <w:rFonts w:ascii="Times New Roman" w:hAnsi="Times New Roman" w:cs="Times New Roman"/>
-        </w:rPr>
-        <w:t xml:space="preserve"> y </w:t>
-      </w:r>
-      <w:proofErr w:type="spellStart"/>
-      <w:r>
-        <w:rPr>
-          <w:rFonts w:ascii="Times New Roman" w:hAnsi="Times New Roman" w:cs="Times New Roman"/>
-        </w:rPr>
-        <w:t>microdeterminantes</w:t>
-      </w:r>
-      <w:proofErr w:type="spellEnd"/>
-      <w:r>
-        <w:rPr>
-          <w:rFonts w:ascii="Times New Roman" w:hAnsi="Times New Roman" w:cs="Times New Roman"/>
-        </w:rPr>
-        <w:t xml:space="preserve"> explica como la generalidad de los factores impactan de distinta manera en el proceso migratorio. Los </w:t>
-      </w:r>
-      <w:proofErr w:type="spellStart"/>
-      <w:r>
-        <w:rPr>
-          <w:rFonts w:ascii="Times New Roman" w:hAnsi="Times New Roman" w:cs="Times New Roman"/>
-        </w:rPr>
-        <w:t>macrodeterminantes</w:t>
-      </w:r>
-      <w:proofErr w:type="spellEnd"/>
-      <w:r>
-        <w:rPr>
-          <w:rFonts w:ascii="Times New Roman" w:hAnsi="Times New Roman" w:cs="Times New Roman"/>
-        </w:rPr>
-        <w:t xml:space="preserve"> son aquellos que son comunes a toda la población de una determinada comunidad, están conformados por aspectos políticos, sociales, económicos y demográficos. Los </w:t>
-      </w:r>
-      <w:proofErr w:type="spellStart"/>
-      <w:r>
-        <w:rPr>
-          <w:rFonts w:ascii="Times New Roman" w:hAnsi="Times New Roman" w:cs="Times New Roman"/>
-        </w:rPr>
-        <w:t>mesodeterminantes</w:t>
-      </w:r>
-      <w:proofErr w:type="spellEnd"/>
-      <w:r>
-        <w:rPr>
-          <w:rFonts w:ascii="Times New Roman" w:hAnsi="Times New Roman" w:cs="Times New Roman"/>
-        </w:rPr>
-        <w:t xml:space="preserve"> están conformados por factores locales, tales como las redes migratorias, aspectos culturales de los migrantes o la tecnología. Por último, los </w:t>
-      </w:r>
-      <w:proofErr w:type="spellStart"/>
-      <w:r>
-        <w:rPr>
-          <w:rFonts w:ascii="Times New Roman" w:hAnsi="Times New Roman" w:cs="Times New Roman"/>
-        </w:rPr>
-        <w:t>microdeterminantes</w:t>
-      </w:r>
-      <w:proofErr w:type="spellEnd"/>
-      <w:r>
-        <w:rPr>
-          <w:rFonts w:ascii="Times New Roman" w:hAnsi="Times New Roman" w:cs="Times New Roman"/>
-        </w:rPr>
-        <w:t xml:space="preserve"> son características individuales o del hogar que actúan como “mediadores” en la decisión migratoria, como ser el género, la edad, el nivel educativo, el estatus social, la aversión al riesgo, entre otros.</w:t>
+      <w:bookmarkStart w:id="16" w:name="ZOTERO_BREF_8HestUsszqyt"/>
+      <w:r>
+        <w:rPr>
+          <w:rFonts w:ascii="Times New Roman" w:hAnsi="Times New Roman" w:cs="Times New Roman"/>
+        </w:rPr>
+        <w:t>Kuhnt (2019)</w:t>
+      </w:r>
+      <w:bookmarkEnd w:id="16"/>
+      <w:r>
+        <w:rPr>
+          <w:rFonts w:ascii="Times New Roman" w:hAnsi="Times New Roman" w:cs="Times New Roman"/>
+        </w:rPr>
+        <w:t xml:space="preserve"> aplica un marco teórico para el estudio de las migraciones en el cual divide los determinantes de la migración en tres niveles de especificidad. Este abordaje de macrodeterminantes, mesodeterminantes y microdeterminantes explica como la generalidad de los factores impactan de distinta manera en el proceso migratorio. Los macrodeterminantes son aquellos que son comunes a toda la población de una determinada comunidad, están conformados por aspectos políticos, sociales, económicos y demográficos. Los mesodeterminantes están conformados por factores locales, tales como las redes migratorias, aspectos culturales de los migrantes o la tecnología. Por último, los microdeterminantes son características individuales o del hogar que actúan como “mediadores” en la decisión migratoria, como ser el género, la edad, el nivel educativo, el estatus social, la aversión al riesgo, entre otros.</w:t>
       </w:r>
     </w:p>
     <w:p>
@@ -4149,14 +3892,14 @@
         </w:rPr>
         <w:t xml:space="preserve">En el ámbito de la nueva geografía económica se enmarca el trabajo de </w:t>
       </w:r>
-      <w:bookmarkStart w:id="16" w:name="ZOTERO_BREF_ym6mCbDy7sjv"/>
+      <w:bookmarkStart w:id="17" w:name="ZOTERO_BREF_ym6mCbDy7sjv"/>
       <w:r>
         <w:rPr>
           <w:rFonts w:ascii="Times New Roman" w:hAnsi="Times New Roman" w:cs="Times New Roman"/>
         </w:rPr>
         <w:t>Krugman (1991)</w:t>
       </w:r>
-      <w:bookmarkEnd w:id="16"/>
+      <w:bookmarkEnd w:id="17"/>
       <w:r>
         <w:rPr>
           <w:rFonts w:ascii="Times New Roman" w:hAnsi="Times New Roman" w:cs="Times New Roman"/>
@@ -4203,14 +3946,14 @@
         </w:rPr>
         <w:t>Uno de los principales factores económicos de la migración es la búsqueda de un estándar de vida más elevado del que se podría costear en la localidad de origen (</w:t>
       </w:r>
-      <w:bookmarkStart w:id="17" w:name="ZOTERO_BREF_WQVhcGGjoFYg"/>
+      <w:bookmarkStart w:id="18" w:name="ZOTERO_BREF_WQVhcGGjoFYg"/>
       <w:r>
         <w:rPr>
           <w:rFonts w:ascii="Times New Roman" w:hAnsi="Times New Roman" w:cs="Times New Roman"/>
         </w:rPr>
         <w:t>Simpson, 2017)</w:t>
       </w:r>
-      <w:bookmarkEnd w:id="17"/>
+      <w:bookmarkEnd w:id="18"/>
       <w:r>
         <w:rPr>
           <w:rFonts w:ascii="Times New Roman" w:hAnsi="Times New Roman" w:cs="Times New Roman"/>
@@ -4251,14 +3994,14 @@
         </w:rPr>
         <w:t xml:space="preserve"> la distribución del ingreso y los salarios en la autoselección de los migrantes fue estudiado por el economista estadounidense </w:t>
       </w:r>
-      <w:bookmarkStart w:id="18" w:name="ZOTERO_BREF_9tqPlCygrraJ"/>
+      <w:bookmarkStart w:id="19" w:name="ZOTERO_BREF_9tqPlCygrraJ"/>
       <w:r>
         <w:rPr>
           <w:rFonts w:ascii="Times New Roman" w:hAnsi="Times New Roman" w:cs="Times New Roman"/>
         </w:rPr>
         <w:t>Borjas (1987)</w:t>
       </w:r>
-      <w:bookmarkEnd w:id="18"/>
+      <w:bookmarkEnd w:id="19"/>
       <w:r>
         <w:rPr>
           <w:rFonts w:ascii="Times New Roman" w:hAnsi="Times New Roman" w:cs="Times New Roman"/>
@@ -4277,14 +4020,14 @@
         </w:rPr>
         <w:t xml:space="preserve"> en los países menos desarrollados, en donde la dispersión de los salarios y los retornos a la educación tienden a ser relativamente altos, existirá una “selección negativa” en la expulsión de migrantes, en donde solo migrarán las personas menos calificadas. Situación contraría se dará en los países desarrollados, los cuales expulsarán migrantes con un nivel de calificación más elevado, esto se conoce como una “selección positiva” de migrantes. El trabajo de </w:t>
       </w:r>
-      <w:bookmarkStart w:id="19" w:name="ZOTERO_BREF_p2yjkHVXefrZ"/>
+      <w:bookmarkStart w:id="20" w:name="ZOTERO_BREF_p2yjkHVXefrZ"/>
       <w:r>
         <w:rPr>
           <w:rFonts w:ascii="Times New Roman" w:hAnsi="Times New Roman" w:cs="Times New Roman"/>
         </w:rPr>
         <w:t>Stark y Taylor (1991)</w:t>
       </w:r>
-      <w:bookmarkEnd w:id="19"/>
+      <w:bookmarkEnd w:id="20"/>
       <w:r>
         <w:rPr>
           <w:rFonts w:ascii="Times New Roman" w:hAnsi="Times New Roman" w:cs="Times New Roman"/>
@@ -4324,35 +4067,7 @@
         <w:rPr>
           <w:rFonts w:ascii="Times New Roman" w:hAnsi="Times New Roman" w:cs="Times New Roman"/>
         </w:rPr>
-        <w:t>. Esta relación no está exenta de ambigüedades, debido a que en la localidad de origen también puede enfrentar mejores retornos o mayores facilidades para conseguir un empleo a causa de poseer niveles educativos más elevados, actuando como un incentivo a no realizar el éxodo migratorio (</w:t>
-      </w:r>
-      <w:proofErr w:type="spellStart"/>
-      <w:r>
-        <w:rPr>
-          <w:rFonts w:ascii="Times New Roman" w:hAnsi="Times New Roman" w:cs="Times New Roman"/>
-        </w:rPr>
-        <w:t>Danzer</w:t>
-      </w:r>
-      <w:proofErr w:type="spellEnd"/>
-      <w:r>
-        <w:rPr>
-          <w:rFonts w:ascii="Times New Roman" w:hAnsi="Times New Roman" w:cs="Times New Roman"/>
-        </w:rPr>
-        <w:t xml:space="preserve"> &amp; </w:t>
-      </w:r>
-      <w:proofErr w:type="spellStart"/>
-      <w:r>
-        <w:rPr>
-          <w:rFonts w:ascii="Times New Roman" w:hAnsi="Times New Roman" w:cs="Times New Roman"/>
-        </w:rPr>
-        <w:t>Dietz</w:t>
-      </w:r>
-      <w:proofErr w:type="spellEnd"/>
-      <w:r>
-        <w:rPr>
-          <w:rFonts w:ascii="Times New Roman" w:hAnsi="Times New Roman" w:cs="Times New Roman"/>
-        </w:rPr>
-        <w:t>, 2008).</w:t>
+        <w:t>. Esta relación no está exenta de ambigüedades, debido a que en la localidad de origen también puede enfrentar mejores retornos o mayores facilidades para conseguir un empleo a causa de poseer niveles educativos más elevados, actuando como un incentivo a no realizar el éxodo migratorio (Danzer &amp; Dietz, 2008).</w:t>
       </w:r>
     </w:p>
     <w:p>
@@ -4370,28 +4085,28 @@
         </w:rPr>
         <w:t xml:space="preserve">En el análisis del impacto de las migraciones en los mercados laborales, el crecimiento económico y en las finanzas públicas se encuentra el antecedente del análisis empírico por parte del área de estudio de migraciones de la OCDE </w:t>
       </w:r>
-      <w:bookmarkStart w:id="20" w:name="ZOTERO_BREF_39DEtq1LRDX7"/>
+      <w:bookmarkStart w:id="21" w:name="ZOTERO_BREF_39DEtq1LRDX7"/>
       <w:r>
         <w:rPr>
           <w:rFonts w:ascii="Times New Roman" w:hAnsi="Times New Roman" w:cs="Times New Roman"/>
         </w:rPr>
         <w:t>Dumont y Liebig (2014)</w:t>
       </w:r>
-      <w:bookmarkEnd w:id="20"/>
+      <w:bookmarkEnd w:id="21"/>
       <w:r>
         <w:rPr>
           <w:rFonts w:ascii="Times New Roman" w:hAnsi="Times New Roman" w:cs="Times New Roman"/>
         </w:rPr>
         <w:t xml:space="preserve">. Ampliando en este mismo espectro </w:t>
       </w:r>
-      <w:bookmarkStart w:id="21" w:name="ZOTERO_BREF_07jGW9d6EPl1"/>
+      <w:bookmarkStart w:id="22" w:name="ZOTERO_BREF_07jGW9d6EPl1"/>
       <w:r>
         <w:rPr>
           <w:rFonts w:ascii="Times New Roman" w:hAnsi="Times New Roman" w:cs="Times New Roman"/>
         </w:rPr>
         <w:t>Liebig y Mo (2013)</w:t>
       </w:r>
-      <w:bookmarkEnd w:id="21"/>
+      <w:bookmarkEnd w:id="22"/>
       <w:r>
         <w:rPr>
           <w:rFonts w:ascii="Times New Roman" w:hAnsi="Times New Roman" w:cs="Times New Roman"/>
@@ -4427,14 +4142,14 @@
         </w:rPr>
         <w:t xml:space="preserve">Las dimensiones del género en la migración son tratadas en la investigación hecha por el Profesor </w:t>
       </w:r>
-      <w:bookmarkStart w:id="22" w:name="ZOTERO_BREF_CCtZeJ52qKjl"/>
+      <w:bookmarkStart w:id="23" w:name="ZOTERO_BREF_CCtZeJ52qKjl"/>
       <w:r>
         <w:rPr>
           <w:rFonts w:ascii="Times New Roman" w:hAnsi="Times New Roman" w:cs="Times New Roman"/>
         </w:rPr>
         <w:t>Carling (2005</w:t>
       </w:r>
-      <w:bookmarkEnd w:id="22"/>
+      <w:bookmarkEnd w:id="23"/>
       <w:r>
         <w:rPr>
           <w:rFonts w:ascii="Times New Roman" w:hAnsi="Times New Roman" w:cs="Times New Roman"/>
@@ -4682,10 +4397,10 @@
           <w:szCs w:val="32"/>
         </w:rPr>
       </w:pPr>
-      <w:bookmarkStart w:id="23" w:name="_Toc80089784"/>
-      <w:bookmarkStart w:id="24" w:name="_Toc80090007"/>
-      <w:bookmarkStart w:id="25" w:name="_Toc80090058"/>
-      <w:bookmarkStart w:id="26" w:name="_Toc80090245"/>
+      <w:bookmarkStart w:id="24" w:name="_Toc80089784"/>
+      <w:bookmarkStart w:id="25" w:name="_Toc80090007"/>
+      <w:bookmarkStart w:id="26" w:name="_Toc80090058"/>
+      <w:bookmarkStart w:id="27" w:name="_Toc80090245"/>
       <w:r>
         <w:rPr>
           <w:rFonts w:cs="Times New Roman"/>
@@ -4694,10 +4409,10 @@
         <w:lastRenderedPageBreak/>
         <w:t>Regiones</w:t>
       </w:r>
-      <w:bookmarkEnd w:id="23"/>
       <w:bookmarkEnd w:id="24"/>
       <w:bookmarkEnd w:id="25"/>
       <w:bookmarkEnd w:id="26"/>
+      <w:bookmarkEnd w:id="27"/>
     </w:p>
     <w:p>
       <w:pPr>
@@ -4800,21 +4515,7 @@
         <w:rPr>
           <w:rFonts w:ascii="Times New Roman" w:hAnsi="Times New Roman" w:cs="Times New Roman"/>
         </w:rPr>
-        <w:t xml:space="preserve">Para morigerar el sesgo geográfico de la división regional tradicional, se pueden incluir ciertos </w:t>
-      </w:r>
-      <w:proofErr w:type="spellStart"/>
-      <w:r>
-        <w:rPr>
-          <w:rFonts w:ascii="Times New Roman" w:hAnsi="Times New Roman" w:cs="Times New Roman"/>
-        </w:rPr>
-        <w:t>macrofactores</w:t>
-      </w:r>
-      <w:proofErr w:type="spellEnd"/>
-      <w:r>
-        <w:rPr>
-          <w:rFonts w:ascii="Times New Roman" w:hAnsi="Times New Roman" w:cs="Times New Roman"/>
-        </w:rPr>
-        <w:t xml:space="preserve"> socioeconómicos y realizar una </w:t>
+        <w:t xml:space="preserve">Para morigerar el sesgo geográfico de la división regional tradicional, se pueden incluir ciertos macrofactores socioeconómicos y realizar una </w:t>
       </w:r>
       <w:r>
         <w:rPr>
@@ -4866,21 +4567,7 @@
         <w:rPr>
           <w:rFonts w:ascii="Times New Roman" w:hAnsi="Times New Roman" w:cs="Times New Roman"/>
         </w:rPr>
-        <w:t xml:space="preserve"> los </w:t>
-      </w:r>
-      <w:proofErr w:type="spellStart"/>
-      <w:r>
-        <w:rPr>
-          <w:rFonts w:ascii="Times New Roman" w:hAnsi="Times New Roman" w:cs="Times New Roman"/>
-        </w:rPr>
-        <w:t>macrofactores</w:t>
-      </w:r>
-      <w:proofErr w:type="spellEnd"/>
-      <w:r>
-        <w:rPr>
-          <w:rFonts w:ascii="Times New Roman" w:hAnsi="Times New Roman" w:cs="Times New Roman"/>
-        </w:rPr>
-        <w:t xml:space="preserve"> socioeconómicos seleccionados, sus fuentes, los diferentes métodos cuantitativos elegidos para realizar la aglomeración de las regiones, las particularidades de las provincias en términos migratorios y las regiones resultantes que </w:t>
+        <w:t xml:space="preserve"> los macrofactores socioeconómicos seleccionados, sus fuentes, los diferentes métodos cuantitativos elegidos para realizar la aglomeración de las regiones, las particularidades de las provincias en términos migratorios y las regiones resultantes que </w:t>
       </w:r>
       <w:r>
         <w:rPr>
@@ -4904,11 +4591,10 @@
           <w:szCs w:val="28"/>
         </w:rPr>
       </w:pPr>
-      <w:bookmarkStart w:id="27" w:name="_Toc80089785"/>
-      <w:bookmarkStart w:id="28" w:name="_Toc80090008"/>
-      <w:bookmarkStart w:id="29" w:name="_Toc80090059"/>
-      <w:bookmarkStart w:id="30" w:name="_Toc80090246"/>
-      <w:proofErr w:type="spellStart"/>
+      <w:bookmarkStart w:id="28" w:name="_Toc80089785"/>
+      <w:bookmarkStart w:id="29" w:name="_Toc80090008"/>
+      <w:bookmarkStart w:id="30" w:name="_Toc80090059"/>
+      <w:bookmarkStart w:id="31" w:name="_Toc80090246"/>
       <w:r>
         <w:rPr>
           <w:rFonts w:cs="Times New Roman"/>
@@ -4916,11 +4602,10 @@
         </w:rPr>
         <w:t>Macrofactores</w:t>
       </w:r>
-      <w:bookmarkEnd w:id="27"/>
       <w:bookmarkEnd w:id="28"/>
       <w:bookmarkEnd w:id="29"/>
       <w:bookmarkEnd w:id="30"/>
-      <w:proofErr w:type="spellEnd"/>
+      <w:bookmarkEnd w:id="31"/>
     </w:p>
     <w:p>
       <w:pPr>
@@ -4935,21 +4620,7 @@
         <w:rPr>
           <w:rFonts w:ascii="Times New Roman" w:hAnsi="Times New Roman" w:cs="Times New Roman"/>
         </w:rPr>
-        <w:t xml:space="preserve">Los </w:t>
-      </w:r>
-      <w:proofErr w:type="spellStart"/>
-      <w:r>
-        <w:rPr>
-          <w:rFonts w:ascii="Times New Roman" w:hAnsi="Times New Roman" w:cs="Times New Roman"/>
-        </w:rPr>
-        <w:t>macrofactores</w:t>
-      </w:r>
-      <w:proofErr w:type="spellEnd"/>
-      <w:r>
-        <w:rPr>
-          <w:rFonts w:ascii="Times New Roman" w:hAnsi="Times New Roman" w:cs="Times New Roman"/>
-        </w:rPr>
-        <w:t xml:space="preserve"> son aquellos determinantes que impactan de igual manera a toda la población que habite el territorio en cuestión.</w:t>
+        <w:t>Los macrofactores son aquellos determinantes que impactan de igual manera a toda la población que habite el territorio en cuestión.</w:t>
       </w:r>
     </w:p>
     <w:p>
@@ -4965,21 +4636,7 @@
         <w:rPr>
           <w:rFonts w:ascii="Times New Roman" w:hAnsi="Times New Roman" w:cs="Times New Roman"/>
         </w:rPr>
-        <w:t xml:space="preserve">Para la selección de los </w:t>
-      </w:r>
-      <w:proofErr w:type="spellStart"/>
-      <w:r>
-        <w:rPr>
-          <w:rFonts w:ascii="Times New Roman" w:hAnsi="Times New Roman" w:cs="Times New Roman"/>
-        </w:rPr>
-        <w:t>macrofactores</w:t>
-      </w:r>
-      <w:proofErr w:type="spellEnd"/>
-      <w:r>
-        <w:rPr>
-          <w:rFonts w:ascii="Times New Roman" w:hAnsi="Times New Roman" w:cs="Times New Roman"/>
-        </w:rPr>
-        <w:t xml:space="preserve"> de aglomeración de las provincias se </w:t>
+        <w:t xml:space="preserve">Para la selección de los macrofactores de aglomeración de las provincias se </w:t>
       </w:r>
       <w:r>
         <w:rPr>
@@ -5005,22 +4662,14 @@
         </w:rPr>
         <w:t xml:space="preserve"> como base las características seleccionadas en el trabajo de </w:t>
       </w:r>
-      <w:bookmarkStart w:id="31" w:name="ZOTERO_BREF_nSM5ojWxVqZk"/>
-      <w:proofErr w:type="spellStart"/>
-      <w:r>
-        <w:rPr>
-          <w:rFonts w:ascii="Times New Roman" w:hAnsi="Times New Roman" w:cs="Times New Roman"/>
-        </w:rPr>
-        <w:t>Cicowiez</w:t>
-      </w:r>
-      <w:proofErr w:type="spellEnd"/>
-      <w:r>
-        <w:rPr>
-          <w:rFonts w:ascii="Times New Roman" w:hAnsi="Times New Roman" w:cs="Times New Roman"/>
-        </w:rPr>
-        <w:t xml:space="preserve"> (2003)</w:t>
-      </w:r>
-      <w:bookmarkEnd w:id="31"/>
+      <w:bookmarkStart w:id="32" w:name="ZOTERO_BREF_nSM5ojWxVqZk"/>
+      <w:r>
+        <w:rPr>
+          <w:rFonts w:ascii="Times New Roman" w:hAnsi="Times New Roman" w:cs="Times New Roman"/>
+        </w:rPr>
+        <w:t>Cicowiez (2003)</w:t>
+      </w:r>
+      <w:bookmarkEnd w:id="32"/>
       <w:r>
         <w:rPr>
           <w:rFonts w:ascii="Times New Roman" w:hAnsi="Times New Roman" w:cs="Times New Roman"/>
@@ -5037,35 +4686,7 @@
         <w:rPr>
           <w:rFonts w:ascii="Times New Roman" w:hAnsi="Times New Roman" w:cs="Times New Roman"/>
         </w:rPr>
-        <w:t xml:space="preserve"> incluyendo factores en </w:t>
-      </w:r>
-      <w:proofErr w:type="spellStart"/>
-      <w:r>
-        <w:rPr>
-          <w:rFonts w:ascii="Times New Roman" w:hAnsi="Times New Roman" w:cs="Times New Roman"/>
-        </w:rPr>
-        <w:t>pos</w:t>
-      </w:r>
-      <w:proofErr w:type="spellEnd"/>
-      <w:r>
-        <w:rPr>
-          <w:rFonts w:ascii="Times New Roman" w:hAnsi="Times New Roman" w:cs="Times New Roman"/>
-        </w:rPr>
-        <w:t xml:space="preserve"> de reflejar las variables compartidas por las regiones según las teorías de aglomeración productiva de la nueva geografía económica. En representación de los </w:t>
-      </w:r>
-      <w:proofErr w:type="spellStart"/>
-      <w:r>
-        <w:rPr>
-          <w:rFonts w:ascii="Times New Roman" w:hAnsi="Times New Roman" w:cs="Times New Roman"/>
-        </w:rPr>
-        <w:t>macrofactores</w:t>
-      </w:r>
-      <w:proofErr w:type="spellEnd"/>
-      <w:r>
-        <w:rPr>
-          <w:rFonts w:ascii="Times New Roman" w:hAnsi="Times New Roman" w:cs="Times New Roman"/>
-        </w:rPr>
-        <w:t xml:space="preserve"> geográficos se optó por incorporar una división regional del Instituto Nacional de Estadísticas y Censos, con el fin de captar similitudes geográficas y territoriales entre las provincias.</w:t>
+        <w:t xml:space="preserve"> incluyendo factores en pos de reflejar las variables compartidas por las regiones según las teorías de aglomeración productiva de la nueva geografía económica. En representación de los macrofactores geográficos se optó por incorporar una división regional del Instituto Nacional de Estadísticas y Censos, con el fin de captar similitudes geográficas y territoriales entre las provincias.</w:t>
       </w:r>
     </w:p>
     <w:p>
@@ -5093,15 +4714,7 @@
         <w:rPr>
           <w:rFonts w:ascii="Times New Roman" w:hAnsi="Times New Roman" w:cs="Times New Roman"/>
         </w:rPr>
-        <w:t xml:space="preserve"> </w:t>
-      </w:r>
-      <w:bookmarkStart w:id="32" w:name="_GoBack"/>
-      <w:bookmarkEnd w:id="32"/>
-      <w:r>
-        <w:rPr>
-          <w:rFonts w:ascii="Times New Roman" w:hAnsi="Times New Roman" w:cs="Times New Roman"/>
-        </w:rPr>
-        <w:t xml:space="preserve">se brinda </w:t>
+        <w:t xml:space="preserve"> se brinda </w:t>
       </w:r>
       <w:r>
         <w:rPr>
@@ -5113,21 +4726,7 @@
         <w:rPr>
           <w:rFonts w:ascii="Times New Roman" w:hAnsi="Times New Roman" w:cs="Times New Roman"/>
         </w:rPr>
-        <w:t xml:space="preserve"> de los </w:t>
-      </w:r>
-      <w:proofErr w:type="spellStart"/>
-      <w:r>
-        <w:rPr>
-          <w:rFonts w:ascii="Times New Roman" w:hAnsi="Times New Roman" w:cs="Times New Roman"/>
-        </w:rPr>
-        <w:t>macrofactores</w:t>
-      </w:r>
-      <w:proofErr w:type="spellEnd"/>
-      <w:r>
-        <w:rPr>
-          <w:rFonts w:ascii="Times New Roman" w:hAnsi="Times New Roman" w:cs="Times New Roman"/>
-        </w:rPr>
-        <w:t xml:space="preserve"> seleccionados:</w:t>
+        <w:t xml:space="preserve"> de los macrofactores seleccionados:</w:t>
       </w:r>
     </w:p>
     <w:p>
@@ -5148,25 +4747,7 @@
           <w:bCs/>
         </w:rPr>
         <w:lastRenderedPageBreak/>
-        <w:t xml:space="preserve">Factores sociodemográficos de </w:t>
-      </w:r>
-      <w:proofErr w:type="spellStart"/>
-      <w:r>
-        <w:rPr>
-          <w:rFonts w:ascii="Times New Roman" w:hAnsi="Times New Roman" w:cs="Times New Roman"/>
-          <w:b/>
-          <w:bCs/>
-        </w:rPr>
-        <w:t>macrolocalización</w:t>
-      </w:r>
-      <w:proofErr w:type="spellEnd"/>
-      <w:r>
-        <w:rPr>
-          <w:rFonts w:ascii="Times New Roman" w:hAnsi="Times New Roman" w:cs="Times New Roman"/>
-          <w:b/>
-          <w:bCs/>
-        </w:rPr>
-        <w:t>:</w:t>
+        <w:t>Factores sociodemográficos de macrolocalización:</w:t>
       </w:r>
     </w:p>
     <w:p>
@@ -5294,25 +4875,7 @@
           <w:b/>
           <w:bCs/>
         </w:rPr>
-        <w:t xml:space="preserve">Factores económicos de </w:t>
-      </w:r>
-      <w:proofErr w:type="spellStart"/>
-      <w:r>
-        <w:rPr>
-          <w:rFonts w:ascii="Times New Roman" w:hAnsi="Times New Roman" w:cs="Times New Roman"/>
-          <w:b/>
-          <w:bCs/>
-        </w:rPr>
-        <w:t>macrolocalización</w:t>
-      </w:r>
-      <w:proofErr w:type="spellEnd"/>
-      <w:r>
-        <w:rPr>
-          <w:rFonts w:ascii="Times New Roman" w:hAnsi="Times New Roman" w:cs="Times New Roman"/>
-          <w:b/>
-          <w:bCs/>
-        </w:rPr>
-        <w:t>:</w:t>
+        <w:t>Factores económicos de macrolocalización:</w:t>
       </w:r>
     </w:p>
     <w:p>
@@ -5352,21 +4915,7 @@
         <w:rPr>
           <w:rFonts w:ascii="Times New Roman" w:hAnsi="Times New Roman" w:cs="Times New Roman"/>
         </w:rPr>
-        <w:t xml:space="preserve">Demanda de energía eléctrica en </w:t>
-      </w:r>
-      <w:proofErr w:type="spellStart"/>
-      <w:r>
-        <w:rPr>
-          <w:rFonts w:ascii="Times New Roman" w:hAnsi="Times New Roman" w:cs="Times New Roman"/>
-        </w:rPr>
-        <w:t>MwH</w:t>
-      </w:r>
-      <w:proofErr w:type="spellEnd"/>
-      <w:r>
-        <w:rPr>
-          <w:rFonts w:ascii="Times New Roman" w:hAnsi="Times New Roman" w:cs="Times New Roman"/>
-        </w:rPr>
-        <w:t xml:space="preserve"> per-cápita: Este indicador obtenido de CAMMESA permite aproximar el nivel de actividad de cada provincia, siendo que una gran parte de este consumo se da por parte de industrias y comercios.</w:t>
+        <w:t>Demanda de energía eléctrica en MwH per-cápita: Este indicador obtenido de CAMMESA permite aproximar el nivel de actividad de cada provincia, siendo que una gran parte de este consumo se da por parte de industrias y comercios.</w:t>
       </w:r>
     </w:p>
     <w:p>
@@ -5505,25 +5054,7 @@
           <w:b/>
           <w:bCs/>
         </w:rPr>
-        <w:t xml:space="preserve">Factores geográficos de </w:t>
-      </w:r>
-      <w:proofErr w:type="spellStart"/>
-      <w:r>
-        <w:rPr>
-          <w:rFonts w:ascii="Times New Roman" w:hAnsi="Times New Roman" w:cs="Times New Roman"/>
-          <w:b/>
-          <w:bCs/>
-        </w:rPr>
-        <w:t>macrolocalización</w:t>
-      </w:r>
-      <w:proofErr w:type="spellEnd"/>
-      <w:r>
-        <w:rPr>
-          <w:rFonts w:ascii="Times New Roman" w:hAnsi="Times New Roman" w:cs="Times New Roman"/>
-          <w:b/>
-          <w:bCs/>
-        </w:rPr>
-        <w:t>:</w:t>
+        <w:t>Factores geográficos de macrolocalización:</w:t>
       </w:r>
     </w:p>
     <w:p>
@@ -5615,21 +5146,7 @@
         <w:rPr>
           <w:rFonts w:ascii="Times New Roman" w:hAnsi="Times New Roman" w:cs="Times New Roman"/>
         </w:rPr>
-        <w:t xml:space="preserve"> conformada por las provincias de Buenos Aires, Córdoba, Entre </w:t>
-      </w:r>
-      <w:proofErr w:type="spellStart"/>
-      <w:r>
-        <w:rPr>
-          <w:rFonts w:ascii="Times New Roman" w:hAnsi="Times New Roman" w:cs="Times New Roman"/>
-        </w:rPr>
-        <w:t>Rios</w:t>
-      </w:r>
-      <w:proofErr w:type="spellEnd"/>
-      <w:r>
-        <w:rPr>
-          <w:rFonts w:ascii="Times New Roman" w:hAnsi="Times New Roman" w:cs="Times New Roman"/>
-        </w:rPr>
-        <w:t>, Santa Fe y la Ciudad Autónoma de Buenos Aires.</w:t>
+        <w:t xml:space="preserve"> conformada por las provincias de Buenos Aires, Córdoba, Entre Rios, Santa Fe y la Ciudad Autónoma de Buenos Aires.</w:t>
       </w:r>
     </w:p>
     <w:p>
@@ -5714,21 +5231,7 @@
         <w:rPr>
           <w:rFonts w:ascii="Times New Roman" w:hAnsi="Times New Roman" w:cs="Times New Roman"/>
         </w:rPr>
-        <w:t xml:space="preserve"> los </w:t>
-      </w:r>
-      <w:proofErr w:type="spellStart"/>
-      <w:r>
-        <w:rPr>
-          <w:rFonts w:ascii="Times New Roman" w:hAnsi="Times New Roman" w:cs="Times New Roman"/>
-        </w:rPr>
-        <w:t>macrofactores</w:t>
-      </w:r>
-      <w:proofErr w:type="spellEnd"/>
-      <w:r>
-        <w:rPr>
-          <w:rFonts w:ascii="Times New Roman" w:hAnsi="Times New Roman" w:cs="Times New Roman"/>
-        </w:rPr>
-        <w:t xml:space="preserve"> elegidos, es decir, definir el número de regiones en que serán divididas las provincias argentinas.</w:t>
+        <w:t xml:space="preserve"> los macrofactores elegidos, es decir, definir el número de regiones en que serán divididas las provincias argentinas.</w:t>
       </w:r>
     </w:p>
     <w:p>
@@ -5744,35 +5247,7 @@
         <w:rPr>
           <w:rFonts w:ascii="Times New Roman" w:hAnsi="Times New Roman" w:cs="Times New Roman"/>
         </w:rPr>
-        <w:t>Para esta regionalización se utilizará el algoritmo de K-medias (</w:t>
-      </w:r>
-      <w:proofErr w:type="spellStart"/>
-      <w:r>
-        <w:rPr>
-          <w:rFonts w:ascii="Times New Roman" w:hAnsi="Times New Roman" w:cs="Times New Roman"/>
-        </w:rPr>
-        <w:t>Macqueen</w:t>
-      </w:r>
-      <w:proofErr w:type="spellEnd"/>
-      <w:r>
-        <w:rPr>
-          <w:rFonts w:ascii="Times New Roman" w:hAnsi="Times New Roman" w:cs="Times New Roman"/>
-        </w:rPr>
-        <w:t xml:space="preserve">, 1967), particularmente el desarrollado por </w:t>
-      </w:r>
-      <w:proofErr w:type="spellStart"/>
-      <w:r>
-        <w:rPr>
-          <w:rFonts w:ascii="Times New Roman" w:hAnsi="Times New Roman" w:cs="Times New Roman"/>
-        </w:rPr>
-        <w:t>Hartigan</w:t>
-      </w:r>
-      <w:proofErr w:type="spellEnd"/>
-      <w:r>
-        <w:rPr>
-          <w:rFonts w:ascii="Times New Roman" w:hAnsi="Times New Roman" w:cs="Times New Roman"/>
-        </w:rPr>
-        <w:t xml:space="preserve"> y Wong (1979) que utiliza la distancia euclidiana para la medición de las discrepancias entre los objetos y los grupos. El indicador a utilizar para definir el </w:t>
+        <w:t xml:space="preserve">Para esta regionalización se utilizará el algoritmo de K-medias (Macqueen, 1967), particularmente el desarrollado por Hartigan y Wong (1979) que utiliza la distancia euclidiana para la medición de las discrepancias entre los objetos y los grupos. El indicador a utilizar para definir el </w:t>
       </w:r>
       <w:r>
         <w:rPr>
@@ -5786,59 +5261,13 @@
         </w:rPr>
         <w:t xml:space="preserve"> de regiones óptimas será el </w:t>
       </w:r>
-      <w:proofErr w:type="spellStart"/>
       <w:r>
         <w:rPr>
           <w:rFonts w:ascii="Times New Roman" w:hAnsi="Times New Roman" w:cs="Times New Roman"/>
           <w:i/>
           <w:iCs/>
         </w:rPr>
-        <w:t>Within-cluster</w:t>
-      </w:r>
-      <w:proofErr w:type="spellEnd"/>
-      <w:r>
-        <w:rPr>
-          <w:rFonts w:ascii="Times New Roman" w:hAnsi="Times New Roman" w:cs="Times New Roman"/>
-          <w:i/>
-          <w:iCs/>
-        </w:rPr>
-        <w:t xml:space="preserve"> sum </w:t>
-      </w:r>
-      <w:proofErr w:type="spellStart"/>
-      <w:r>
-        <w:rPr>
-          <w:rFonts w:ascii="Times New Roman" w:hAnsi="Times New Roman" w:cs="Times New Roman"/>
-          <w:i/>
-          <w:iCs/>
-        </w:rPr>
-        <w:t>of</w:t>
-      </w:r>
-      <w:proofErr w:type="spellEnd"/>
-      <w:r>
-        <w:rPr>
-          <w:rFonts w:ascii="Times New Roman" w:hAnsi="Times New Roman" w:cs="Times New Roman"/>
-          <w:i/>
-          <w:iCs/>
-        </w:rPr>
-        <w:t xml:space="preserve"> </w:t>
-      </w:r>
-      <w:proofErr w:type="spellStart"/>
-      <w:r>
-        <w:rPr>
-          <w:rFonts w:ascii="Times New Roman" w:hAnsi="Times New Roman" w:cs="Times New Roman"/>
-          <w:i/>
-          <w:iCs/>
-        </w:rPr>
-        <w:t>square</w:t>
-      </w:r>
-      <w:proofErr w:type="spellEnd"/>
-      <w:r>
-        <w:rPr>
-          <w:rFonts w:ascii="Times New Roman" w:hAnsi="Times New Roman" w:cs="Times New Roman"/>
-          <w:i/>
-          <w:iCs/>
-        </w:rPr>
-        <w:t xml:space="preserve"> (WSS)</w:t>
+        <w:t>Within-cluster sum of square (WSS)</w:t>
       </w:r>
       <w:r>
         <w:rPr>
@@ -5953,25 +5382,7 @@
           <w:kern w:val="0"/>
           <w:lang w:bidi="ar-SA"/>
         </w:rPr>
-        <w:t xml:space="preserve">El WSS (1) es un indicador que mide la suma de las distancias al cuadrado entre las variables dentro de los </w:t>
-      </w:r>
-      <w:proofErr w:type="spellStart"/>
-      <w:r>
-        <w:rPr>
-          <w:rFonts w:ascii="Times New Roman" w:hAnsi="Times New Roman" w:cs="Times New Roman"/>
-          <w:kern w:val="0"/>
-          <w:lang w:bidi="ar-SA"/>
-        </w:rPr>
-        <w:t>clusters</w:t>
-      </w:r>
-      <w:proofErr w:type="spellEnd"/>
-      <w:r>
-        <w:rPr>
-          <w:rFonts w:ascii="Times New Roman" w:hAnsi="Times New Roman" w:cs="Times New Roman"/>
-          <w:kern w:val="0"/>
-          <w:lang w:bidi="ar-SA"/>
-        </w:rPr>
-        <w:t xml:space="preserve"> (regiones) y sus centroides (</w:t>
+        <w:t>El WSS (1) es un indicador que mide la suma de las distancias al cuadrado entre las variables dentro de los clusters (regiones) y sus centroides (</w:t>
       </w:r>
       <m:oMath>
         <m:sSub>
@@ -6039,25 +5450,7 @@
           <w:kern w:val="0"/>
           <w:lang w:bidi="ar-SA"/>
         </w:rPr>
-        <w:t xml:space="preserve">). El objetivo es minimizar la discrepancia dentro de cada grupo para distintos números de </w:t>
-      </w:r>
-      <w:proofErr w:type="spellStart"/>
-      <w:r>
-        <w:rPr>
-          <w:rFonts w:ascii="Times New Roman" w:hAnsi="Times New Roman" w:cs="Times New Roman"/>
-          <w:kern w:val="0"/>
-          <w:lang w:bidi="ar-SA"/>
-        </w:rPr>
-        <w:t>clusters</w:t>
-      </w:r>
-      <w:proofErr w:type="spellEnd"/>
-      <w:r>
-        <w:rPr>
-          <w:rFonts w:ascii="Times New Roman" w:hAnsi="Times New Roman" w:cs="Times New Roman"/>
-          <w:kern w:val="0"/>
-          <w:lang w:bidi="ar-SA"/>
-        </w:rPr>
-        <w:t xml:space="preserve"> </w:t>
+        <w:t xml:space="preserve">). El objetivo es minimizar la discrepancia dentro de cada grupo para distintos números de clusters </w:t>
       </w:r>
       <m:oMath>
         <m:r>
@@ -6077,7 +5470,6 @@
         </w:rPr>
         <w:t xml:space="preserve">, teniendo en cuenta el </w:t>
       </w:r>
-      <w:proofErr w:type="spellStart"/>
       <w:r>
         <w:rPr>
           <w:rFonts w:ascii="Times New Roman" w:hAnsi="Times New Roman" w:cs="Times New Roman"/>
@@ -6086,18 +5478,7 @@
           <w:kern w:val="0"/>
           <w:lang w:bidi="ar-SA"/>
         </w:rPr>
-        <w:t>trade</w:t>
-      </w:r>
-      <w:proofErr w:type="spellEnd"/>
-      <w:r>
-        <w:rPr>
-          <w:rFonts w:ascii="Times New Roman" w:hAnsi="Times New Roman" w:cs="Times New Roman"/>
-          <w:i/>
-          <w:iCs/>
-          <w:kern w:val="0"/>
-          <w:lang w:bidi="ar-SA"/>
-        </w:rPr>
-        <w:t xml:space="preserve">-off </w:t>
+        <w:t xml:space="preserve">trade-off </w:t>
       </w:r>
       <w:r>
         <w:rPr>
@@ -6145,25 +5526,7 @@
           <w:kern w:val="0"/>
           <w:lang w:bidi="ar-SA"/>
         </w:rPr>
-        <w:t xml:space="preserve">Este indicador encuentra su mínimo en el caso en que el número de </w:t>
-      </w:r>
-      <w:proofErr w:type="spellStart"/>
-      <w:r>
-        <w:rPr>
-          <w:rFonts w:ascii="Times New Roman" w:hAnsi="Times New Roman" w:cs="Times New Roman"/>
-          <w:kern w:val="0"/>
-          <w:lang w:bidi="ar-SA"/>
-        </w:rPr>
-        <w:t>clusters</w:t>
-      </w:r>
-      <w:proofErr w:type="spellEnd"/>
-      <w:r>
-        <w:rPr>
-          <w:rFonts w:ascii="Times New Roman" w:hAnsi="Times New Roman" w:cs="Times New Roman"/>
-          <w:kern w:val="0"/>
-          <w:lang w:bidi="ar-SA"/>
-        </w:rPr>
-        <w:t xml:space="preserve"> (regiones) es</w:t>
+        <w:t>Este indicador encuentra su mínimo en el caso en que el número de clusters (regiones) es</w:t>
       </w:r>
       <w:r>
         <w:rPr>
@@ -6195,25 +5558,7 @@
           <w:kern w:val="0"/>
           <w:lang w:bidi="ar-SA"/>
         </w:rPr>
-        <w:t xml:space="preserve"> de objetos (provincias) a </w:t>
-      </w:r>
-      <w:proofErr w:type="spellStart"/>
-      <w:r>
-        <w:rPr>
-          <w:rFonts w:ascii="Times New Roman" w:hAnsi="Times New Roman" w:cs="Times New Roman"/>
-          <w:kern w:val="0"/>
-          <w:lang w:bidi="ar-SA"/>
-        </w:rPr>
-        <w:t>clusterizar</w:t>
-      </w:r>
-      <w:proofErr w:type="spellEnd"/>
-      <w:r>
-        <w:rPr>
-          <w:rFonts w:ascii="Times New Roman" w:hAnsi="Times New Roman" w:cs="Times New Roman"/>
-          <w:kern w:val="0"/>
-          <w:lang w:bidi="ar-SA"/>
-        </w:rPr>
-        <w:t xml:space="preserve">, en donde si tenemos </w:t>
+        <w:t xml:space="preserve"> de objetos (provincias) a clusterizar, en donde si tenemos </w:t>
       </w:r>
       <m:oMath>
         <m:r>
@@ -6257,25 +5602,7 @@
           <w:kern w:val="0"/>
           <w:lang w:bidi="ar-SA"/>
         </w:rPr>
-        <w:t xml:space="preserve">de </w:t>
-      </w:r>
-      <w:proofErr w:type="spellStart"/>
-      <w:r>
-        <w:rPr>
-          <w:rFonts w:ascii="Times New Roman" w:hAnsi="Times New Roman" w:cs="Times New Roman"/>
-          <w:kern w:val="0"/>
-          <w:lang w:bidi="ar-SA"/>
-        </w:rPr>
-        <w:t>clusters</w:t>
-      </w:r>
-      <w:proofErr w:type="spellEnd"/>
-      <w:r>
-        <w:rPr>
-          <w:rFonts w:ascii="Times New Roman" w:hAnsi="Times New Roman" w:cs="Times New Roman"/>
-          <w:kern w:val="0"/>
-          <w:lang w:bidi="ar-SA"/>
-        </w:rPr>
-        <w:t xml:space="preserve"> </w:t>
+        <w:t xml:space="preserve">de clusters </w:t>
       </w:r>
       <m:oMath>
         <m:r>
@@ -6395,7 +5722,6 @@
         </w:rPr>
         <w:t xml:space="preserve">Este </w:t>
       </w:r>
-      <w:proofErr w:type="spellStart"/>
       <w:r>
         <w:rPr>
           <w:rFonts w:ascii="Times New Roman" w:hAnsi="Times New Roman" w:cs="Times New Roman"/>
@@ -6404,98 +5730,15 @@
           <w:kern w:val="0"/>
           <w:lang w:bidi="ar-SA"/>
         </w:rPr>
-        <w:t>trade</w:t>
-      </w:r>
-      <w:proofErr w:type="spellEnd"/>
-      <w:r>
-        <w:rPr>
-          <w:rFonts w:ascii="Times New Roman" w:hAnsi="Times New Roman" w:cs="Times New Roman"/>
-          <w:i/>
-          <w:iCs/>
-          <w:kern w:val="0"/>
-          <w:lang w:bidi="ar-SA"/>
-        </w:rPr>
-        <w:t xml:space="preserve">-off </w:t>
-      </w:r>
-      <w:r>
-        <w:rPr>
-          <w:rFonts w:ascii="Times New Roman" w:hAnsi="Times New Roman" w:cs="Times New Roman"/>
-          <w:kern w:val="0"/>
-          <w:lang w:bidi="ar-SA"/>
-        </w:rPr>
-        <w:t xml:space="preserve">provoca que se tenga que tomar una decisión en el número de </w:t>
-      </w:r>
-      <w:proofErr w:type="spellStart"/>
-      <w:r>
-        <w:rPr>
-          <w:rFonts w:ascii="Times New Roman" w:hAnsi="Times New Roman" w:cs="Times New Roman"/>
-          <w:kern w:val="0"/>
-          <w:lang w:bidi="ar-SA"/>
-        </w:rPr>
-        <w:t>clusters</w:t>
-      </w:r>
-      <w:proofErr w:type="spellEnd"/>
-      <w:r>
-        <w:rPr>
-          <w:rFonts w:ascii="Times New Roman" w:hAnsi="Times New Roman" w:cs="Times New Roman"/>
-          <w:kern w:val="0"/>
-          <w:lang w:bidi="ar-SA"/>
-        </w:rPr>
-        <w:t xml:space="preserve"> óptimos (regiones óptimas), tal que las provincias dentro de cada </w:t>
-      </w:r>
-      <w:proofErr w:type="spellStart"/>
-      <w:r>
-        <w:rPr>
-          <w:rFonts w:ascii="Times New Roman" w:hAnsi="Times New Roman" w:cs="Times New Roman"/>
-          <w:kern w:val="0"/>
-          <w:lang w:bidi="ar-SA"/>
-        </w:rPr>
-        <w:t>cluster</w:t>
-      </w:r>
-      <w:proofErr w:type="spellEnd"/>
-      <w:r>
-        <w:rPr>
-          <w:rFonts w:ascii="Times New Roman" w:hAnsi="Times New Roman" w:cs="Times New Roman"/>
-          <w:kern w:val="0"/>
-          <w:lang w:bidi="ar-SA"/>
-        </w:rPr>
-        <w:t xml:space="preserve"> (región) sean lo más similares posibles en términos de los factores de </w:t>
-      </w:r>
-      <w:proofErr w:type="spellStart"/>
-      <w:r>
-        <w:rPr>
-          <w:rFonts w:ascii="Times New Roman" w:hAnsi="Times New Roman" w:cs="Times New Roman"/>
-          <w:kern w:val="0"/>
-          <w:lang w:bidi="ar-SA"/>
-        </w:rPr>
-        <w:t>macrolocalización</w:t>
-      </w:r>
-      <w:proofErr w:type="spellEnd"/>
-      <w:r>
-        <w:rPr>
-          <w:rFonts w:ascii="Times New Roman" w:hAnsi="Times New Roman" w:cs="Times New Roman"/>
-          <w:kern w:val="0"/>
-          <w:lang w:bidi="ar-SA"/>
-        </w:rPr>
-        <w:t xml:space="preserve">, pero teniendo en cuenta que una división muy extensa en </w:t>
-      </w:r>
-      <w:proofErr w:type="spellStart"/>
-      <w:r>
-        <w:rPr>
-          <w:rFonts w:ascii="Times New Roman" w:hAnsi="Times New Roman" w:cs="Times New Roman"/>
-          <w:kern w:val="0"/>
-          <w:lang w:bidi="ar-SA"/>
-        </w:rPr>
-        <w:t>clusters</w:t>
-      </w:r>
-      <w:proofErr w:type="spellEnd"/>
-      <w:r>
-        <w:rPr>
-          <w:rFonts w:ascii="Times New Roman" w:hAnsi="Times New Roman" w:cs="Times New Roman"/>
-          <w:kern w:val="0"/>
-          <w:lang w:bidi="ar-SA"/>
-        </w:rPr>
-        <w:t xml:space="preserve"> (regiones) pierde utilidad analítica a los efectos de definir zonas con características similares para un posterior análisis de movilidad regional.</w:t>
+        <w:t xml:space="preserve">trade-off </w:t>
+      </w:r>
+      <w:r>
+        <w:rPr>
+          <w:rFonts w:ascii="Times New Roman" w:hAnsi="Times New Roman" w:cs="Times New Roman"/>
+          <w:kern w:val="0"/>
+          <w:lang w:bidi="ar-SA"/>
+        </w:rPr>
+        <w:t>provoca que se tenga que tomar una decisión en el número de clusters óptimos (regiones óptimas), tal que las provincias dentro de cada cluster (región) sean lo más similares posibles en términos de los factores de macrolocalización, pero teniendo en cuenta que una división muy extensa en clusters (regiones) pierde utilidad analítica a los efectos de definir zonas con características similares para un posterior análisis de movilidad regional.</w:t>
       </w:r>
     </w:p>
     <w:p>
@@ -6749,25 +5992,7 @@
           <w:kern w:val="0"/>
           <w:lang w:bidi="ar-SA"/>
         </w:rPr>
-        <w:t xml:space="preserve">Una vez obtenido el número de regiones óptimas se procede a asignar a las provincias a las regiones que pertenecen, dependiendo de la similitud que poseen con respecto a los </w:t>
-      </w:r>
-      <w:proofErr w:type="spellStart"/>
-      <w:r>
-        <w:rPr>
-          <w:rFonts w:ascii="Times New Roman" w:hAnsi="Times New Roman" w:cs="Times New Roman"/>
-          <w:kern w:val="0"/>
-          <w:lang w:bidi="ar-SA"/>
-        </w:rPr>
-        <w:t>macrofactores</w:t>
-      </w:r>
-      <w:proofErr w:type="spellEnd"/>
-      <w:r>
-        <w:rPr>
-          <w:rFonts w:ascii="Times New Roman" w:hAnsi="Times New Roman" w:cs="Times New Roman"/>
-          <w:kern w:val="0"/>
-          <w:lang w:bidi="ar-SA"/>
-        </w:rPr>
-        <w:t xml:space="preserve"> definidos anteriormente.</w:t>
+        <w:t>Una vez obtenido el número de regiones óptimas se procede a asignar a las provincias a las regiones que pertenecen, dependiendo de la similitud que poseen con respecto a los macrofactores definidos anteriormente.</w:t>
       </w:r>
     </w:p>
     <w:p>
@@ -6807,25 +6032,7 @@
           <w:kern w:val="0"/>
           <w:lang w:bidi="ar-SA"/>
         </w:rPr>
-        <w:t xml:space="preserve">Para la división regional se utilizará el algoritmo de K-Medias, en donde se definen aleatoriamente los centroides iniciales del algoritmo y se procede a realizar el cálculo de los </w:t>
-      </w:r>
-      <w:proofErr w:type="spellStart"/>
-      <w:r>
-        <w:rPr>
-          <w:rFonts w:ascii="Times New Roman" w:hAnsi="Times New Roman" w:cs="Times New Roman"/>
-          <w:kern w:val="0"/>
-          <w:lang w:bidi="ar-SA"/>
-        </w:rPr>
-        <w:t>clusters</w:t>
-      </w:r>
-      <w:proofErr w:type="spellEnd"/>
-      <w:r>
-        <w:rPr>
-          <w:rFonts w:ascii="Times New Roman" w:hAnsi="Times New Roman" w:cs="Times New Roman"/>
-          <w:kern w:val="0"/>
-          <w:lang w:bidi="ar-SA"/>
-        </w:rPr>
-        <w:t xml:space="preserve"> a través de 1.000 iteraciones, siendo seleccionada aquella que arroje un menor </w:t>
+        <w:t xml:space="preserve">Para la división regional se utilizará el algoritmo de K-Medias, en donde se definen aleatoriamente los centroides iniciales del algoritmo y se procede a realizar el cálculo de los clusters a través de 1.000 iteraciones, siendo seleccionada aquella que arroje un menor </w:t>
       </w:r>
       <w:r>
         <w:rPr>
@@ -6841,25 +6048,7 @@
           <w:kern w:val="0"/>
           <w:lang w:bidi="ar-SA"/>
         </w:rPr>
-        <w:t xml:space="preserve"> del indicador de la suma de las distancias al cuadrado entre las variables dentro de los </w:t>
-      </w:r>
-      <w:proofErr w:type="spellStart"/>
-      <w:r>
-        <w:rPr>
-          <w:rFonts w:ascii="Times New Roman" w:hAnsi="Times New Roman" w:cs="Times New Roman"/>
-          <w:kern w:val="0"/>
-          <w:lang w:bidi="ar-SA"/>
-        </w:rPr>
-        <w:t>cluster</w:t>
-      </w:r>
-      <w:proofErr w:type="spellEnd"/>
-      <w:r>
-        <w:rPr>
-          <w:rFonts w:ascii="Times New Roman" w:hAnsi="Times New Roman" w:cs="Times New Roman"/>
-          <w:kern w:val="0"/>
-          <w:lang w:bidi="ar-SA"/>
-        </w:rPr>
-        <w:t xml:space="preserve"> y sus centroides, también conocido como </w:t>
+        <w:t xml:space="preserve"> del indicador de la suma de las distancias al cuadrado entre las variables dentro de los cluster y sus centroides, también conocido como </w:t>
       </w:r>
       <w:r>
         <w:rPr>
@@ -6917,25 +6106,7 @@
           <w:kern w:val="0"/>
           <w:lang w:bidi="ar-SA"/>
         </w:rPr>
-        <w:t xml:space="preserve">Una vez ejecutado el algoritmo, se obtiene la división de las provincias de Argentina en tres regiones bien definidas (Figura 2), las cuales comparten similitudes en los parámetros definidos en la </w:t>
-      </w:r>
-      <w:proofErr w:type="spellStart"/>
-      <w:r>
-        <w:rPr>
-          <w:rFonts w:ascii="Times New Roman" w:hAnsi="Times New Roman" w:cs="Times New Roman"/>
-          <w:kern w:val="0"/>
-          <w:lang w:bidi="ar-SA"/>
-        </w:rPr>
-        <w:t>macrolocalización</w:t>
-      </w:r>
-      <w:proofErr w:type="spellEnd"/>
-      <w:r>
-        <w:rPr>
-          <w:rFonts w:ascii="Times New Roman" w:hAnsi="Times New Roman" w:cs="Times New Roman"/>
-          <w:kern w:val="0"/>
-          <w:lang w:bidi="ar-SA"/>
-        </w:rPr>
-        <w:t>.</w:t>
+        <w:t>Una vez ejecutado el algoritmo, se obtiene la división de las provincias de Argentina en tres regiones bien definidas (Figura 2), las cuales comparten similitudes en los parámetros definidos en la macrolocalización.</w:t>
       </w:r>
     </w:p>
     <w:p>
@@ -7086,25 +6257,7 @@
           <w:lang w:bidi="ar-SA"/>
         </w:rPr>
         <w:lastRenderedPageBreak/>
-        <w:t xml:space="preserve">Se puede ver claramente la diferencia en la similitud de los tres grupos, calculada a través del análisis de componentes principales de los </w:t>
-      </w:r>
-      <w:proofErr w:type="spellStart"/>
-      <w:r>
-        <w:rPr>
-          <w:rFonts w:ascii="Times New Roman" w:hAnsi="Times New Roman" w:cs="Times New Roman"/>
-          <w:kern w:val="0"/>
-          <w:lang w:bidi="ar-SA"/>
-        </w:rPr>
-        <w:t>macrofactores</w:t>
-      </w:r>
-      <w:proofErr w:type="spellEnd"/>
-      <w:r>
-        <w:rPr>
-          <w:rFonts w:ascii="Times New Roman" w:hAnsi="Times New Roman" w:cs="Times New Roman"/>
-          <w:kern w:val="0"/>
-          <w:lang w:bidi="ar-SA"/>
-        </w:rPr>
-        <w:t>, siendo solamente la Ciudad</w:t>
+        <w:t>Se puede ver claramente la diferencia en la similitud de los tres grupos, calculada a través del análisis de componentes principales de los macrofactores, siendo solamente la Ciudad</w:t>
       </w:r>
       <w:r>
         <w:rPr>
@@ -7160,25 +6313,7 @@
           <w:kern w:val="0"/>
           <w:lang w:bidi="ar-SA"/>
         </w:rPr>
-        <w:t xml:space="preserve">En la Tabla 1 se presenta un resumen de los </w:t>
-      </w:r>
-      <w:proofErr w:type="spellStart"/>
-      <w:r>
-        <w:rPr>
-          <w:rFonts w:ascii="Times New Roman" w:hAnsi="Times New Roman" w:cs="Times New Roman"/>
-          <w:kern w:val="0"/>
-          <w:lang w:bidi="ar-SA"/>
-        </w:rPr>
-        <w:t>macrofactores</w:t>
-      </w:r>
-      <w:proofErr w:type="spellEnd"/>
-      <w:r>
-        <w:rPr>
-          <w:rFonts w:ascii="Times New Roman" w:hAnsi="Times New Roman" w:cs="Times New Roman"/>
-          <w:kern w:val="0"/>
-          <w:lang w:bidi="ar-SA"/>
-        </w:rPr>
-        <w:t xml:space="preserve"> que representan en promedio a cada región, es decir, cuáles son las características compartidas entre las provincias que provocaron que sean parte de un mismo aglomerado.</w:t>
+        <w:t>En la Tabla 1 se presenta un resumen de los macrofactores que representan en promedio a cada región, es decir, cuáles son las características compartidas entre las provincias que provocaron que sean parte de un mismo aglomerado.</w:t>
       </w:r>
     </w:p>
     <w:p>
@@ -7449,279 +6584,23 @@
           <w:kern w:val="0"/>
           <w:lang w:bidi="ar-SA"/>
         </w:rPr>
-        <w:t>secundaria, en comparación con las otras regiones, una moderada tasa mortalidad infantil, muy</w:t>
-      </w:r>
-      <w:r>
-        <w:rPr>
-          <w:rFonts w:ascii="Times New Roman" w:hAnsi="Times New Roman" w:cs="Times New Roman"/>
-          <w:kern w:val="0"/>
-          <w:lang w:bidi="ar-SA"/>
-        </w:rPr>
-        <w:t xml:space="preserve"> </w:t>
-      </w:r>
-      <w:r>
-        <w:rPr>
-          <w:rFonts w:ascii="Times New Roman" w:hAnsi="Times New Roman" w:cs="Times New Roman"/>
-          <w:kern w:val="0"/>
-          <w:lang w:bidi="ar-SA"/>
-        </w:rPr>
-        <w:t xml:space="preserve">similar a la Región </w:t>
-      </w:r>
-      <w:r>
-        <w:rPr>
-          <w:rFonts w:ascii="Times New Roman" w:hAnsi="Times New Roman" w:cs="Times New Roman"/>
-          <w:kern w:val="0"/>
-          <w:lang w:bidi="ar-SA"/>
-        </w:rPr>
-        <w:t>Sur,</w:t>
-      </w:r>
-      <w:r>
-        <w:rPr>
-          <w:rFonts w:ascii="Times New Roman" w:hAnsi="Times New Roman" w:cs="Times New Roman"/>
-          <w:kern w:val="0"/>
-          <w:lang w:bidi="ar-SA"/>
-        </w:rPr>
-        <w:t xml:space="preserve"> y una elevada tasa de robos agravados y no agravados. Las provincias</w:t>
-      </w:r>
-      <w:r>
-        <w:rPr>
-          <w:rFonts w:ascii="Times New Roman" w:hAnsi="Times New Roman" w:cs="Times New Roman"/>
-          <w:kern w:val="0"/>
-          <w:lang w:bidi="ar-SA"/>
-        </w:rPr>
-        <w:t xml:space="preserve"> </w:t>
-      </w:r>
-      <w:r>
-        <w:rPr>
-          <w:rFonts w:ascii="Times New Roman" w:hAnsi="Times New Roman" w:cs="Times New Roman"/>
-          <w:kern w:val="0"/>
-          <w:lang w:bidi="ar-SA"/>
-        </w:rPr>
-        <w:t>de esta región tienen una mayor participación en los recursos tributarios de origen provincial</w:t>
-      </w:r>
-      <w:r>
-        <w:rPr>
-          <w:rFonts w:ascii="Times New Roman" w:hAnsi="Times New Roman" w:cs="Times New Roman"/>
-          <w:kern w:val="0"/>
-          <w:lang w:bidi="ar-SA"/>
-        </w:rPr>
-        <w:t xml:space="preserve"> </w:t>
-      </w:r>
-      <w:r>
-        <w:rPr>
-          <w:rFonts w:ascii="Times New Roman" w:hAnsi="Times New Roman" w:cs="Times New Roman"/>
-          <w:kern w:val="0"/>
-          <w:lang w:bidi="ar-SA"/>
-        </w:rPr>
-        <w:t>que en los de origen nacional, siendo la región que mayor participación ostenta tanto en los</w:t>
-      </w:r>
-      <w:r>
-        <w:rPr>
-          <w:rFonts w:ascii="Times New Roman" w:hAnsi="Times New Roman" w:cs="Times New Roman"/>
-          <w:kern w:val="0"/>
-          <w:lang w:bidi="ar-SA"/>
-        </w:rPr>
-        <w:t xml:space="preserve"> </w:t>
-      </w:r>
-      <w:r>
-        <w:rPr>
-          <w:rFonts w:ascii="Times New Roman" w:hAnsi="Times New Roman" w:cs="Times New Roman"/>
-          <w:kern w:val="0"/>
-          <w:lang w:bidi="ar-SA"/>
-        </w:rPr>
-        <w:t>RON como en los TOP.</w:t>
-      </w:r>
-      <w:r>
-        <w:rPr>
-          <w:rFonts w:ascii="Times New Roman" w:hAnsi="Times New Roman" w:cs="Times New Roman"/>
-          <w:kern w:val="0"/>
-          <w:lang w:bidi="ar-SA"/>
-        </w:rPr>
-        <w:t xml:space="preserve"> </w:t>
-      </w:r>
-      <w:r>
-        <w:rPr>
-          <w:rFonts w:ascii="Times New Roman" w:hAnsi="Times New Roman" w:cs="Times New Roman"/>
-          <w:kern w:val="0"/>
-          <w:lang w:bidi="ar-SA"/>
-        </w:rPr>
-        <w:t>En cuanto a factores económicos, esta región se caracteriza por tener</w:t>
-      </w:r>
-      <w:r>
-        <w:rPr>
-          <w:rFonts w:ascii="Times New Roman" w:hAnsi="Times New Roman" w:cs="Times New Roman"/>
-          <w:kern w:val="0"/>
-          <w:lang w:bidi="ar-SA"/>
-        </w:rPr>
-        <w:t xml:space="preserve"> </w:t>
-      </w:r>
-      <w:r>
-        <w:rPr>
-          <w:rFonts w:ascii="Times New Roman" w:hAnsi="Times New Roman" w:cs="Times New Roman"/>
-          <w:kern w:val="0"/>
-          <w:lang w:bidi="ar-SA"/>
-        </w:rPr>
-        <w:t>el mejor desempeño en términos de integración a los mercados internacionales, con la mayor</w:t>
-      </w:r>
-      <w:r>
-        <w:rPr>
-          <w:rFonts w:ascii="Times New Roman" w:hAnsi="Times New Roman" w:cs="Times New Roman"/>
-          <w:kern w:val="0"/>
-          <w:lang w:bidi="ar-SA"/>
-        </w:rPr>
-        <w:t xml:space="preserve"> </w:t>
-      </w:r>
-      <w:r>
-        <w:rPr>
-          <w:rFonts w:ascii="Times New Roman" w:hAnsi="Times New Roman" w:cs="Times New Roman"/>
-          <w:kern w:val="0"/>
-          <w:lang w:bidi="ar-SA"/>
-        </w:rPr>
-        <w:t xml:space="preserve">cantidad de exportaciones per-cápita en </w:t>
-      </w:r>
-      <w:r>
-        <w:rPr>
-          <w:rFonts w:ascii="Times New Roman" w:hAnsi="Times New Roman" w:cs="Times New Roman"/>
-          <w:kern w:val="0"/>
-          <w:lang w:bidi="ar-SA"/>
-        </w:rPr>
-        <w:t>dólares</w:t>
-      </w:r>
-      <w:r>
-        <w:rPr>
-          <w:rFonts w:ascii="Times New Roman" w:hAnsi="Times New Roman" w:cs="Times New Roman"/>
-          <w:kern w:val="0"/>
-          <w:lang w:bidi="ar-SA"/>
-        </w:rPr>
-        <w:t xml:space="preserve"> de las tres regiones. En cuanto a los niveles de</w:t>
-      </w:r>
-      <w:r>
-        <w:rPr>
-          <w:rFonts w:ascii="Times New Roman" w:hAnsi="Times New Roman" w:cs="Times New Roman"/>
-          <w:kern w:val="0"/>
-          <w:lang w:bidi="ar-SA"/>
-        </w:rPr>
-        <w:t xml:space="preserve"> </w:t>
-      </w:r>
-      <w:r>
-        <w:rPr>
-          <w:rFonts w:ascii="Times New Roman" w:hAnsi="Times New Roman" w:cs="Times New Roman"/>
-          <w:kern w:val="0"/>
-          <w:lang w:bidi="ar-SA"/>
-        </w:rPr>
-        <w:t xml:space="preserve">actividad, posee el segundo mayor nivel de consumo de energía </w:t>
-      </w:r>
-      <w:r>
-        <w:rPr>
-          <w:rFonts w:ascii="Times New Roman" w:hAnsi="Times New Roman" w:cs="Times New Roman"/>
-          <w:kern w:val="0"/>
-          <w:lang w:bidi="ar-SA"/>
-        </w:rPr>
-        <w:t>eléctrica</w:t>
-      </w:r>
-      <w:r>
-        <w:rPr>
-          <w:rFonts w:ascii="Times New Roman" w:hAnsi="Times New Roman" w:cs="Times New Roman"/>
-          <w:kern w:val="0"/>
-          <w:lang w:bidi="ar-SA"/>
-        </w:rPr>
-        <w:t xml:space="preserve"> per-cápita, la mayor</w:t>
-      </w:r>
-      <w:r>
-        <w:rPr>
-          <w:rFonts w:ascii="Times New Roman" w:hAnsi="Times New Roman" w:cs="Times New Roman"/>
-          <w:kern w:val="0"/>
-          <w:lang w:bidi="ar-SA"/>
-        </w:rPr>
-        <w:t xml:space="preserve"> </w:t>
-      </w:r>
-      <w:r>
-        <w:rPr>
-          <w:rFonts w:ascii="Times New Roman" w:hAnsi="Times New Roman" w:cs="Times New Roman"/>
-          <w:kern w:val="0"/>
-          <w:lang w:bidi="ar-SA"/>
-        </w:rPr>
-        <w:t>tasa de actividad promedio, la mayor cantidad relativa de empresas cada 100.000 habitantes,</w:t>
-      </w:r>
-      <w:r>
-        <w:rPr>
-          <w:rFonts w:ascii="Times New Roman" w:hAnsi="Times New Roman" w:cs="Times New Roman"/>
-          <w:kern w:val="0"/>
-          <w:lang w:bidi="ar-SA"/>
-        </w:rPr>
-        <w:t xml:space="preserve"> </w:t>
-      </w:r>
-      <w:r>
-        <w:rPr>
-          <w:rFonts w:ascii="Times New Roman" w:hAnsi="Times New Roman" w:cs="Times New Roman"/>
-          <w:kern w:val="0"/>
-          <w:lang w:bidi="ar-SA"/>
-        </w:rPr>
-        <w:t>un nivel intermedio de salario real y una tasa de pobreza que se encuentra como la segunda</w:t>
-      </w:r>
-      <w:r>
-        <w:rPr>
-          <w:rFonts w:ascii="Times New Roman" w:hAnsi="Times New Roman" w:cs="Times New Roman"/>
-          <w:kern w:val="0"/>
-          <w:lang w:bidi="ar-SA"/>
-        </w:rPr>
-        <w:t xml:space="preserve"> </w:t>
-      </w:r>
-      <w:r>
-        <w:rPr>
-          <w:rFonts w:ascii="Times New Roman" w:hAnsi="Times New Roman" w:cs="Times New Roman"/>
-          <w:kern w:val="0"/>
-          <w:lang w:bidi="ar-SA"/>
-        </w:rPr>
-        <w:t>más baja de las tres regiones. Por último, se caracteriza, al igual que las otras dos regiones,</w:t>
-      </w:r>
-      <w:r>
-        <w:rPr>
-          <w:rFonts w:ascii="Times New Roman" w:hAnsi="Times New Roman" w:cs="Times New Roman"/>
-          <w:kern w:val="0"/>
-          <w:lang w:bidi="ar-SA"/>
-        </w:rPr>
-        <w:t xml:space="preserve"> </w:t>
-      </w:r>
-      <w:r>
-        <w:rPr>
-          <w:rFonts w:ascii="Times New Roman" w:hAnsi="Times New Roman" w:cs="Times New Roman"/>
-          <w:kern w:val="0"/>
-          <w:lang w:bidi="ar-SA"/>
-        </w:rPr>
-        <w:t>por una predominancia del sector terciario, seguido del sector secundario (industrial) y dejando</w:t>
-      </w:r>
-      <w:r>
-        <w:rPr>
-          <w:rFonts w:ascii="Times New Roman" w:hAnsi="Times New Roman" w:cs="Times New Roman"/>
-          <w:kern w:val="0"/>
-          <w:lang w:bidi="ar-SA"/>
-        </w:rPr>
-        <w:t xml:space="preserve"> </w:t>
-      </w:r>
-      <w:r>
-        <w:rPr>
-          <w:rFonts w:ascii="Times New Roman" w:hAnsi="Times New Roman" w:cs="Times New Roman"/>
-          <w:kern w:val="0"/>
-          <w:lang w:bidi="ar-SA"/>
-        </w:rPr>
-        <w:t>en último lugar, con amplia diferencia, al sector primario (Agricultura, ganadería, pesca y</w:t>
-      </w:r>
-      <w:r>
-        <w:rPr>
-          <w:rFonts w:ascii="Times New Roman" w:hAnsi="Times New Roman" w:cs="Times New Roman"/>
-          <w:kern w:val="0"/>
-          <w:lang w:bidi="ar-SA"/>
-        </w:rPr>
-        <w:t xml:space="preserve"> </w:t>
-      </w:r>
-      <w:r>
-        <w:rPr>
-          <w:rFonts w:ascii="Times New Roman" w:hAnsi="Times New Roman" w:cs="Times New Roman"/>
-          <w:kern w:val="0"/>
-          <w:lang w:bidi="ar-SA"/>
-        </w:rPr>
-        <w:t>actividades extractivas).</w:t>
+        <w:t>secundaria, en comparación con las otras regiones, una moderada tasa mortalidad infantil, muy similar a la Región Sur, y una elevada tasa de robos agravados y no agravados. Las provincias de esta región tienen una mayor participación en los recursos tributarios de origen provincial que en los de origen nacional, siendo la región que mayor participación ostenta tanto en los RON como en los TOP.</w:t>
+      </w:r>
+      <w:r>
+        <w:rPr>
+          <w:rFonts w:ascii="Times New Roman" w:hAnsi="Times New Roman" w:cs="Times New Roman"/>
+          <w:kern w:val="0"/>
+          <w:lang w:bidi="ar-SA"/>
+        </w:rPr>
+        <w:t xml:space="preserve"> </w:t>
+      </w:r>
+      <w:r>
+        <w:rPr>
+          <w:rFonts w:ascii="Times New Roman" w:hAnsi="Times New Roman" w:cs="Times New Roman"/>
+          <w:kern w:val="0"/>
+          <w:lang w:bidi="ar-SA"/>
+        </w:rPr>
+        <w:t>En cuanto a factores económicos, esta región se caracteriza por tener el mejor desempeño en términos de integración a los mercados internacionales, con la mayor cantidad de exportaciones per-cápita en dólares de las tres regiones. En cuanto a los niveles de actividad, posee el segundo mayor nivel de consumo de energía eléctrica per-cápita, la mayor tasa de actividad promedio, la mayor cantidad relativa de empresas cada 100.000 habitantes, un nivel intermedio de salario real y una tasa de pobreza que se encuentra como la segunda más baja de las tres regiones. Por último, se caracteriza, al igual que las otras dos regiones, por una predominancia del sector terciario, seguido del sector secundario (industrial) y dejando en último lugar, con amplia diferencia, al sector primario (Agricultura, ganadería, pesca y actividades extractivas).</w:t>
       </w:r>
     </w:p>
     <w:p>
@@ -7848,18 +6727,8 @@
           <w:kern w:val="0"/>
           <w:lang w:bidi="ar-SA"/>
         </w:rPr>
-        <w:t xml:space="preserve">Para finalizar el análisis de la aglomeración por </w:t>
-      </w:r>
-      <w:proofErr w:type="spellStart"/>
-      <w:r>
-        <w:rPr>
-          <w:rFonts w:ascii="Times New Roman" w:hAnsi="Times New Roman" w:cs="Times New Roman"/>
-          <w:kern w:val="0"/>
-          <w:lang w:bidi="ar-SA"/>
-        </w:rPr>
-        <w:t>macrofactores</w:t>
-      </w:r>
-      <w:proofErr w:type="spellEnd"/>
+        <w:t>Para finalizar el análisis de la aglomeración por macrofactores</w:t>
+      </w:r>
       <w:r>
         <w:rPr>
           <w:rFonts w:ascii="Times New Roman" w:hAnsi="Times New Roman" w:cs="Times New Roman"/>
@@ -7890,25 +6759,7 @@
           <w:kern w:val="0"/>
           <w:lang w:bidi="ar-SA"/>
         </w:rPr>
-        <w:t xml:space="preserve"> definidas en los </w:t>
-      </w:r>
-      <w:proofErr w:type="spellStart"/>
-      <w:r>
-        <w:rPr>
-          <w:rFonts w:ascii="Times New Roman" w:hAnsi="Times New Roman" w:cs="Times New Roman"/>
-          <w:kern w:val="0"/>
-          <w:lang w:bidi="ar-SA"/>
-        </w:rPr>
-        <w:t>macrofactores</w:t>
-      </w:r>
-      <w:proofErr w:type="spellEnd"/>
-      <w:r>
-        <w:rPr>
-          <w:rFonts w:ascii="Times New Roman" w:hAnsi="Times New Roman" w:cs="Times New Roman"/>
-          <w:kern w:val="0"/>
-          <w:lang w:bidi="ar-SA"/>
-        </w:rPr>
-        <w:t>, con las cuales ostenta cierta similitud.</w:t>
+        <w:t xml:space="preserve"> definidas en los macrofactores, con las cuales ostenta cierta similitud.</w:t>
       </w:r>
     </w:p>
     <w:p>
@@ -8223,15 +7074,7 @@
           <w:kern w:val="0"/>
           <w:lang w:bidi="ar-SA"/>
         </w:rPr>
-        <w:t>Analizando</w:t>
-      </w:r>
-      <w:r>
-        <w:rPr>
-          <w:rFonts w:ascii="Times New Roman" w:hAnsi="Times New Roman" w:cs="Times New Roman"/>
-          <w:kern w:val="0"/>
-          <w:lang w:bidi="ar-SA"/>
-        </w:rPr>
-        <w:t xml:space="preserve"> cuales son las regiones de destino con mayor porcentaje de migrantes, se puede encontrar en la Tabla 3 que la </w:t>
+        <w:t xml:space="preserve">Analizando cuales son las regiones de destino con mayor porcentaje de migrantes, se puede encontrar en la Tabla 3 que la </w:t>
       </w:r>
       <w:r>
         <w:rPr>
@@ -9011,25 +7854,7 @@
           <w:kern w:val="0"/>
           <w:lang w:bidi="ar-SA"/>
         </w:rPr>
-        <w:t xml:space="preserve">Las características individuales o familiares de las personas que toman la decisión de emprender un proceso migratorio forman parte de los </w:t>
-      </w:r>
-      <w:proofErr w:type="spellStart"/>
-      <w:r>
-        <w:rPr>
-          <w:rFonts w:ascii="Times New Roman" w:hAnsi="Times New Roman" w:cs="Times New Roman"/>
-          <w:kern w:val="0"/>
-          <w:lang w:bidi="ar-SA"/>
-        </w:rPr>
-        <w:t>microdeterminantes</w:t>
-      </w:r>
-      <w:proofErr w:type="spellEnd"/>
-      <w:r>
-        <w:rPr>
-          <w:rFonts w:ascii="Times New Roman" w:hAnsi="Times New Roman" w:cs="Times New Roman"/>
-          <w:kern w:val="0"/>
-          <w:lang w:bidi="ar-SA"/>
-        </w:rPr>
-        <w:t xml:space="preserve"> de las migraciones. Si bien estos no deben ser tomados como los principales impulsores de la decisión del éxodo, funcionan como mediadores en la decisión migratoria y tienen una elevada influencia en la autoselección de los migrantes para cada una de las regiones.</w:t>
+        <w:t>Las características individuales o familiares de las personas que toman la decisión de emprender un proceso migratorio forman parte de los microdeterminantes de las migraciones. Si bien estos no deben ser tomados como los principales impulsores de la decisión del éxodo, funcionan como mediadores en la decisión migratoria y tienen una elevada influencia en la autoselección de los migrantes para cada una de las regiones.</w:t>
       </w:r>
     </w:p>
     <w:p>
@@ -9069,25 +7894,7 @@
           <w:kern w:val="0"/>
           <w:lang w:bidi="ar-SA"/>
         </w:rPr>
-        <w:t xml:space="preserve">En las siguientes subsecciones se analizará si existen características que provoquen que ciertas personas posean una mayor propensión a migrar hacia determinadas localizaciones. Para ello se indagará en las diferencias entre los migrantes y los nativos de las distintas regiones con respecto a los </w:t>
-      </w:r>
-      <w:proofErr w:type="spellStart"/>
-      <w:r>
-        <w:rPr>
-          <w:rFonts w:ascii="Times New Roman" w:hAnsi="Times New Roman" w:cs="Times New Roman"/>
-          <w:kern w:val="0"/>
-          <w:lang w:bidi="ar-SA"/>
-        </w:rPr>
-        <w:t>microdeterminantes</w:t>
-      </w:r>
-      <w:proofErr w:type="spellEnd"/>
-      <w:r>
-        <w:rPr>
-          <w:rFonts w:ascii="Times New Roman" w:hAnsi="Times New Roman" w:cs="Times New Roman"/>
-          <w:kern w:val="0"/>
-          <w:lang w:bidi="ar-SA"/>
-        </w:rPr>
-        <w:t xml:space="preserve"> que se consideran relevantes, los cuales serán explicitados y desarrollados en los siguientes apartados.</w:t>
+        <w:t>En las siguientes subsecciones se analizará si existen características que provoquen que ciertas personas posean una mayor propensión a migrar hacia determinadas localizaciones. Para ello se indagará en las diferencias entre los migrantes y los nativos de las distintas regiones con respecto a los microdeterminantes que se consideran relevantes, los cuales serán explicitados y desarrollados en los siguientes apartados.</w:t>
       </w:r>
     </w:p>
     <w:p>
@@ -9155,25 +7962,7 @@
           <w:kern w:val="0"/>
           <w:lang w:bidi="ar-SA"/>
         </w:rPr>
-        <w:t xml:space="preserve">El género y la edad de las personas son considerados dentro de los </w:t>
-      </w:r>
-      <w:proofErr w:type="spellStart"/>
-      <w:r>
-        <w:rPr>
-          <w:rFonts w:ascii="Times New Roman" w:hAnsi="Times New Roman" w:cs="Times New Roman"/>
-          <w:kern w:val="0"/>
-          <w:lang w:bidi="ar-SA"/>
-        </w:rPr>
-        <w:t>microfactores</w:t>
-      </w:r>
-      <w:proofErr w:type="spellEnd"/>
-      <w:r>
-        <w:rPr>
-          <w:rFonts w:ascii="Times New Roman" w:hAnsi="Times New Roman" w:cs="Times New Roman"/>
-          <w:kern w:val="0"/>
-          <w:lang w:bidi="ar-SA"/>
-        </w:rPr>
-        <w:t xml:space="preserve"> que pueden afectar considerablemente a la decisión migratoria, es por ello que se analizan estas características para los nativos y migrantes de cada región.</w:t>
+        <w:t>El género y la edad de las personas son considerados dentro de los microfactores que pueden afectar considerablemente a la decisión migratoria, es por ello que se analizan estas características para los nativos y migrantes de cada región.</w:t>
       </w:r>
     </w:p>
     <w:p>
@@ -12082,79 +10871,7 @@
           <w:kern w:val="0"/>
           <w:lang w:bidi="ar-SA"/>
         </w:rPr>
-        <w:t xml:space="preserve">Para cuantificar el impacto de los distintos factores en la decisión migratoria, se recurre a la formulación de dos modelos de probabilidad, un </w:t>
-      </w:r>
-      <w:proofErr w:type="spellStart"/>
-      <w:r>
-        <w:rPr>
-          <w:rFonts w:ascii="Times New Roman" w:hAnsi="Times New Roman" w:cs="Times New Roman"/>
-          <w:kern w:val="0"/>
-          <w:lang w:bidi="ar-SA"/>
-        </w:rPr>
-        <w:t>Logit</w:t>
-      </w:r>
-      <w:proofErr w:type="spellEnd"/>
-      <w:r>
-        <w:rPr>
-          <w:rFonts w:ascii="Times New Roman" w:hAnsi="Times New Roman" w:cs="Times New Roman"/>
-          <w:kern w:val="0"/>
-          <w:lang w:bidi="ar-SA"/>
-        </w:rPr>
-        <w:t xml:space="preserve"> Binomial y un </w:t>
-      </w:r>
-      <w:proofErr w:type="spellStart"/>
-      <w:r>
-        <w:rPr>
-          <w:rFonts w:ascii="Times New Roman" w:hAnsi="Times New Roman" w:cs="Times New Roman"/>
-          <w:kern w:val="0"/>
-          <w:lang w:bidi="ar-SA"/>
-        </w:rPr>
-        <w:t>Logit</w:t>
-      </w:r>
-      <w:proofErr w:type="spellEnd"/>
-      <w:r>
-        <w:rPr>
-          <w:rFonts w:ascii="Times New Roman" w:hAnsi="Times New Roman" w:cs="Times New Roman"/>
-          <w:kern w:val="0"/>
-          <w:lang w:bidi="ar-SA"/>
-        </w:rPr>
-        <w:t xml:space="preserve"> Multinomial. El modelo </w:t>
-      </w:r>
-      <w:proofErr w:type="spellStart"/>
-      <w:r>
-        <w:rPr>
-          <w:rFonts w:ascii="Times New Roman" w:hAnsi="Times New Roman" w:cs="Times New Roman"/>
-          <w:kern w:val="0"/>
-          <w:lang w:bidi="ar-SA"/>
-        </w:rPr>
-        <w:t>Logit</w:t>
-      </w:r>
-      <w:proofErr w:type="spellEnd"/>
-      <w:r>
-        <w:rPr>
-          <w:rFonts w:ascii="Times New Roman" w:hAnsi="Times New Roman" w:cs="Times New Roman"/>
-          <w:kern w:val="0"/>
-          <w:lang w:bidi="ar-SA"/>
-        </w:rPr>
-        <w:t xml:space="preserve"> Binomial será utilizado como un modelo de elección de dos alternativas mutuamente excluyentes, la de migrar o no migrar. Por otro lado, en el modelo </w:t>
-      </w:r>
-      <w:proofErr w:type="spellStart"/>
-      <w:r>
-        <w:rPr>
-          <w:rFonts w:ascii="Times New Roman" w:hAnsi="Times New Roman" w:cs="Times New Roman"/>
-          <w:kern w:val="0"/>
-          <w:lang w:bidi="ar-SA"/>
-        </w:rPr>
-        <w:t>Logit</w:t>
-      </w:r>
-      <w:proofErr w:type="spellEnd"/>
-      <w:r>
-        <w:rPr>
-          <w:rFonts w:ascii="Times New Roman" w:hAnsi="Times New Roman" w:cs="Times New Roman"/>
-          <w:kern w:val="0"/>
-          <w:lang w:bidi="ar-SA"/>
-        </w:rPr>
-        <w:t xml:space="preserve"> Multinomial los individuos se enfrentan a </w:t>
+        <w:t xml:space="preserve">Para cuantificar el impacto de los distintos factores en la decisión migratoria, se recurre a la formulación de dos modelos de probabilidad, un Logit Binomial y un Logit Multinomial. El modelo Logit Binomial será utilizado como un modelo de elección de dos alternativas mutuamente excluyentes, la de migrar o no migrar. Por otro lado, en el modelo Logit Multinomial los individuos se enfrentan a </w:t>
       </w:r>
       <m:oMath>
         <m:r>
@@ -12222,61 +10939,7 @@
           <w:kern w:val="0"/>
           <w:lang w:bidi="ar-SA"/>
         </w:rPr>
-        <w:t xml:space="preserve">El Modelo </w:t>
-      </w:r>
-      <w:proofErr w:type="spellStart"/>
-      <w:r>
-        <w:rPr>
-          <w:rFonts w:ascii="Times New Roman" w:hAnsi="Times New Roman" w:cs="Times New Roman"/>
-          <w:kern w:val="0"/>
-          <w:lang w:bidi="ar-SA"/>
-        </w:rPr>
-        <w:t>Logit</w:t>
-      </w:r>
-      <w:proofErr w:type="spellEnd"/>
-      <w:r>
-        <w:rPr>
-          <w:rFonts w:ascii="Times New Roman" w:hAnsi="Times New Roman" w:cs="Times New Roman"/>
-          <w:kern w:val="0"/>
-          <w:lang w:bidi="ar-SA"/>
-        </w:rPr>
-        <w:t xml:space="preserve"> Multinomial es una generalización del modelo </w:t>
-      </w:r>
-      <w:proofErr w:type="spellStart"/>
-      <w:r>
-        <w:rPr>
-          <w:rFonts w:ascii="Times New Roman" w:hAnsi="Times New Roman" w:cs="Times New Roman"/>
-          <w:kern w:val="0"/>
-          <w:lang w:bidi="ar-SA"/>
-        </w:rPr>
-        <w:t>Logit</w:t>
-      </w:r>
-      <w:proofErr w:type="spellEnd"/>
-      <w:r>
-        <w:rPr>
-          <w:rFonts w:ascii="Times New Roman" w:hAnsi="Times New Roman" w:cs="Times New Roman"/>
-          <w:kern w:val="0"/>
-          <w:lang w:bidi="ar-SA"/>
-        </w:rPr>
-        <w:t xml:space="preserve"> Binomial, donde existen más de dos alternativas mutuamente excluyentes. A continuación, se realizará el desarrollo del caso general, teniendo en cuenta que el modelo </w:t>
-      </w:r>
-      <w:proofErr w:type="spellStart"/>
-      <w:r>
-        <w:rPr>
-          <w:rFonts w:ascii="Times New Roman" w:hAnsi="Times New Roman" w:cs="Times New Roman"/>
-          <w:kern w:val="0"/>
-          <w:lang w:bidi="ar-SA"/>
-        </w:rPr>
-        <w:t>Logit</w:t>
-      </w:r>
-      <w:proofErr w:type="spellEnd"/>
-      <w:r>
-        <w:rPr>
-          <w:rFonts w:ascii="Times New Roman" w:hAnsi="Times New Roman" w:cs="Times New Roman"/>
-          <w:kern w:val="0"/>
-          <w:lang w:bidi="ar-SA"/>
-        </w:rPr>
-        <w:t xml:space="preserve"> Binomial puede ser considerado un caso particular en el cual  </w:t>
+        <w:t xml:space="preserve">El Modelo Logit Multinomial es una generalización del modelo Logit Binomial, donde existen más de dos alternativas mutuamente excluyentes. A continuación, se realizará el desarrollo del caso general, teniendo en cuenta que el modelo Logit Binomial puede ser considerado un caso particular en el cual  </w:t>
       </w:r>
       <m:oMath>
         <m:r>
@@ -12285,15 +10948,7 @@
             <w:kern w:val="0"/>
             <w:lang w:bidi="ar-SA"/>
           </w:rPr>
-          <m:t>j</m:t>
-        </m:r>
-        <m:r>
-          <w:rPr>
-            <w:rFonts w:ascii="Cambria Math" w:hAnsi="Cambria Math" w:cs="Times New Roman"/>
-            <w:kern w:val="0"/>
-            <w:lang w:bidi="ar-SA"/>
-          </w:rPr>
-          <m:t>=2</m:t>
+          <m:t>j=2</m:t>
         </m:r>
       </m:oMath>
       <w:r>
@@ -12342,25 +10997,7 @@
           <w:kern w:val="0"/>
           <w:lang w:bidi="ar-SA"/>
         </w:rPr>
-        <w:t>Este modelo se basa en la teoría de la utilidad aleatoria (</w:t>
-      </w:r>
-      <w:proofErr w:type="spellStart"/>
-      <w:r>
-        <w:rPr>
-          <w:rFonts w:ascii="Times New Roman" w:hAnsi="Times New Roman" w:cs="Times New Roman"/>
-          <w:kern w:val="0"/>
-          <w:lang w:bidi="ar-SA"/>
-        </w:rPr>
-        <w:t>Domencich</w:t>
-      </w:r>
-      <w:proofErr w:type="spellEnd"/>
-      <w:r>
-        <w:rPr>
-          <w:rFonts w:ascii="Times New Roman" w:hAnsi="Times New Roman" w:cs="Times New Roman"/>
-          <w:kern w:val="0"/>
-          <w:lang w:bidi="ar-SA"/>
-        </w:rPr>
-        <w:t xml:space="preserve"> et al., 1975) que permite fundamentar teóricamente el modelo de elección discreta de los individuos en el caso de que se enfrente a un conjunto finito de alternativas mutuamente excluyente, como es el caso de la decisión del éxodo.</w:t>
+        <w:t>Este modelo se basa en la teoría de la utilidad aleatoria (Domencich et al., 1975) que permite fundamentar teóricamente el modelo de elección discreta de los individuos en el caso de que se enfrente a un conjunto finito de alternativas mutuamente excluyente, como es el caso de la decisión del éxodo.</w:t>
       </w:r>
     </w:p>
     <w:p>
@@ -12863,15 +11500,7 @@
             <w:kern w:val="0"/>
             <w:lang w:bidi="ar-SA"/>
           </w:rPr>
-          <m:t xml:space="preserve"> </m:t>
-        </m:r>
-        <m:r>
-          <w:rPr>
-            <w:rFonts w:ascii="Cambria Math" w:hAnsi="Cambria Math" w:cs="Times New Roman"/>
-            <w:kern w:val="0"/>
-            <w:lang w:bidi="ar-SA"/>
-          </w:rPr>
-          <m:t>i</m:t>
+          <m:t xml:space="preserve"> i</m:t>
         </m:r>
       </m:oMath>
       <w:r>
@@ -13082,15 +11711,7 @@
             <w:kern w:val="0"/>
             <w:lang w:bidi="ar-SA"/>
           </w:rPr>
-          <m:t xml:space="preserve"> </m:t>
-        </m:r>
-        <m:r>
-          <w:rPr>
-            <w:rFonts w:ascii="Cambria Math" w:hAnsi="Cambria Math" w:cs="Times New Roman"/>
-            <w:kern w:val="0"/>
-            <w:lang w:bidi="ar-SA"/>
-          </w:rPr>
-          <m:t>n</m:t>
+          <m:t xml:space="preserve"> n</m:t>
         </m:r>
       </m:oMath>
       <w:r>
@@ -13260,15 +11881,7 @@
             <w:kern w:val="0"/>
             <w:lang w:bidi="ar-SA"/>
           </w:rPr>
-          <m:t>β</m:t>
-        </m:r>
-        <m:r>
-          <w:rPr>
-            <w:rFonts w:ascii="Cambria Math" w:hAnsi="Cambria Math" w:cs="Times New Roman"/>
-            <w:kern w:val="0"/>
-            <w:lang w:bidi="ar-SA"/>
-          </w:rPr>
-          <m:t>0 = 0</m:t>
+          <m:t>β0 = 0</m:t>
         </m:r>
       </m:oMath>
       <w:r>
@@ -13277,43 +11890,7 @@
           <w:kern w:val="0"/>
           <w:lang w:bidi="ar-SA"/>
         </w:rPr>
-        <w:t xml:space="preserve">). Es así como la estimación de la probabilidad en el modelo </w:t>
-      </w:r>
-      <w:proofErr w:type="spellStart"/>
-      <w:r>
-        <w:rPr>
-          <w:rFonts w:ascii="Times New Roman" w:hAnsi="Times New Roman" w:cs="Times New Roman"/>
-          <w:kern w:val="0"/>
-          <w:lang w:bidi="ar-SA"/>
-        </w:rPr>
-        <w:t>Logit</w:t>
-      </w:r>
-      <w:proofErr w:type="spellEnd"/>
-      <w:r>
-        <w:rPr>
-          <w:rFonts w:ascii="Times New Roman" w:hAnsi="Times New Roman" w:cs="Times New Roman"/>
-          <w:kern w:val="0"/>
-          <w:lang w:bidi="ar-SA"/>
-        </w:rPr>
-        <w:t xml:space="preserve"> Multinomial será relativa a esta “alternativa base” de no migrar (</w:t>
-      </w:r>
-      <w:proofErr w:type="spellStart"/>
-      <w:r>
-        <w:rPr>
-          <w:rFonts w:ascii="Times New Roman" w:hAnsi="Times New Roman" w:cs="Times New Roman"/>
-          <w:kern w:val="0"/>
-          <w:lang w:bidi="ar-SA"/>
-        </w:rPr>
-        <w:t>Coxhead</w:t>
-      </w:r>
-      <w:proofErr w:type="spellEnd"/>
-      <w:r>
-        <w:rPr>
-          <w:rFonts w:ascii="Times New Roman" w:hAnsi="Times New Roman" w:cs="Times New Roman"/>
-          <w:kern w:val="0"/>
-          <w:lang w:bidi="ar-SA"/>
-        </w:rPr>
-        <w:t xml:space="preserve"> et al., 2015). Luego de esa normalización, se pueden definir las probabilidades de las </w:t>
+        <w:t xml:space="preserve">). Es así como la estimación de la probabilidad en el modelo Logit Multinomial será relativa a esta “alternativa base” de no migrar (Coxhead et al., 2015). Luego de esa normalización, se pueden definir las probabilidades de las </w:t>
       </w:r>
       <m:oMath>
         <m:r>
@@ -13571,7 +12148,6 @@
         </w:rPr>
         <w:t>La ecuación 6 está definida para la probabilidad de elección de la “alternativa base” (no migrar), mientras que la ecuación 5 está definida para las restantes alternativas. A través de estas ecuaciones se puede definir el ratio de probabilidades (</w:t>
       </w:r>
-      <w:proofErr w:type="spellStart"/>
       <w:r>
         <w:rPr>
           <w:rFonts w:ascii="Times New Roman" w:hAnsi="Times New Roman" w:cs="Times New Roman"/>
@@ -13582,7 +12158,6 @@
         </w:rPr>
         <w:t>odds</w:t>
       </w:r>
-      <w:proofErr w:type="spellEnd"/>
       <w:r>
         <w:rPr>
           <w:rFonts w:ascii="Times New Roman" w:hAnsi="Times New Roman" w:cs="Times New Roman"/>
@@ -13660,15 +12235,7 @@
             <w:kern w:val="0"/>
             <w:lang w:bidi="ar-SA"/>
           </w:rPr>
-          <m:t xml:space="preserve">j </m:t>
-        </m:r>
-        <m:r>
-          <w:rPr>
-            <w:rFonts w:ascii="Cambria Math" w:hAnsi="Cambria Math" w:cs="Times New Roman"/>
-            <w:kern w:val="0"/>
-            <w:lang w:bidi="ar-SA"/>
-          </w:rPr>
-          <m:t>= 0</m:t>
+          <m:t>j = 0</m:t>
         </m:r>
       </m:oMath>
       <w:r>
@@ -13886,20 +12453,8 @@
           <w:kern w:val="0"/>
           <w:lang w:bidi="ar-SA"/>
         </w:rPr>
-        <w:t>log-</w:t>
-      </w:r>
-      <w:proofErr w:type="spellStart"/>
-      <w:r>
-        <w:rPr>
-          <w:rFonts w:ascii="Times New Roman" w:hAnsi="Times New Roman" w:cs="Times New Roman"/>
-          <w:i/>
-          <w:iCs/>
-          <w:kern w:val="0"/>
-          <w:lang w:bidi="ar-SA"/>
-        </w:rPr>
-        <w:t>odds</w:t>
-      </w:r>
-      <w:proofErr w:type="spellEnd"/>
+        <w:t>log-odds</w:t>
+      </w:r>
       <w:r>
         <w:rPr>
           <w:rFonts w:ascii="Times New Roman" w:hAnsi="Times New Roman" w:cs="Times New Roman"/>
@@ -14321,15 +12876,7 @@
             <w:kern w:val="0"/>
             <w:lang w:bidi="ar-SA"/>
           </w:rPr>
-          <m:t>j</m:t>
-        </m:r>
-        <m:r>
-          <w:rPr>
-            <w:rFonts w:ascii="Cambria Math" w:hAnsi="Cambria Math" w:cs="Times New Roman"/>
-            <w:kern w:val="0"/>
-            <w:lang w:bidi="ar-SA"/>
-          </w:rPr>
-          <m:t xml:space="preserve"> </m:t>
+          <m:t xml:space="preserve">j </m:t>
         </m:r>
       </m:oMath>
       <w:r>
@@ -14485,25 +13032,7 @@
           <w:kern w:val="0"/>
           <w:lang w:bidi="ar-SA"/>
         </w:rPr>
-        <w:t xml:space="preserve">Para este análisis no se tiene en consideración a los migrantes </w:t>
-      </w:r>
-      <w:proofErr w:type="spellStart"/>
-      <w:r>
-        <w:rPr>
-          <w:rFonts w:ascii="Times New Roman" w:hAnsi="Times New Roman" w:cs="Times New Roman"/>
-          <w:kern w:val="0"/>
-          <w:lang w:bidi="ar-SA"/>
-        </w:rPr>
-        <w:t>intraprovinciales</w:t>
-      </w:r>
-      <w:proofErr w:type="spellEnd"/>
-      <w:r>
-        <w:rPr>
-          <w:rFonts w:ascii="Times New Roman" w:hAnsi="Times New Roman" w:cs="Times New Roman"/>
-          <w:kern w:val="0"/>
-          <w:lang w:bidi="ar-SA"/>
-        </w:rPr>
-        <w:t xml:space="preserve"> ni tampoco a los migrantes internacionales.</w:t>
+        <w:t>Para este análisis no se tiene en consideración a los migrantes intraprovinciales ni tampoco a los migrantes internacionales.</w:t>
       </w:r>
     </w:p>
     <w:p>
@@ -14587,29 +13116,7 @@
           <w:kern w:val="0"/>
           <w:lang w:bidi="ar-SA"/>
         </w:rPr>
-        <w:t xml:space="preserve">Variable dependiente del Modelo </w:t>
-      </w:r>
-      <w:proofErr w:type="spellStart"/>
-      <w:r>
-        <w:rPr>
-          <w:rFonts w:ascii="Times New Roman" w:hAnsi="Times New Roman" w:cs="Times New Roman"/>
-          <w:b/>
-          <w:bCs/>
-          <w:kern w:val="0"/>
-          <w:lang w:bidi="ar-SA"/>
-        </w:rPr>
-        <w:t>Logit</w:t>
-      </w:r>
-      <w:proofErr w:type="spellEnd"/>
-      <w:r>
-        <w:rPr>
-          <w:rFonts w:ascii="Times New Roman" w:hAnsi="Times New Roman" w:cs="Times New Roman"/>
-          <w:b/>
-          <w:bCs/>
-          <w:kern w:val="0"/>
-          <w:lang w:bidi="ar-SA"/>
-        </w:rPr>
-        <w:t xml:space="preserve"> Binomial:</w:t>
+        <w:t>Variable dependiente del Modelo Logit Binomial:</w:t>
       </w:r>
     </w:p>
     <w:p>
@@ -14734,29 +13241,7 @@
           <w:lang w:bidi="ar-SA"/>
         </w:rPr>
         <w:lastRenderedPageBreak/>
-        <w:t xml:space="preserve">Variable dependiente del Modelo </w:t>
-      </w:r>
-      <w:proofErr w:type="spellStart"/>
-      <w:r>
-        <w:rPr>
-          <w:rFonts w:ascii="Times New Roman" w:hAnsi="Times New Roman" w:cs="Times New Roman"/>
-          <w:b/>
-          <w:bCs/>
-          <w:kern w:val="0"/>
-          <w:lang w:bidi="ar-SA"/>
-        </w:rPr>
-        <w:t>Logit</w:t>
-      </w:r>
-      <w:proofErr w:type="spellEnd"/>
-      <w:r>
-        <w:rPr>
-          <w:rFonts w:ascii="Times New Roman" w:hAnsi="Times New Roman" w:cs="Times New Roman"/>
-          <w:b/>
-          <w:bCs/>
-          <w:kern w:val="0"/>
-          <w:lang w:bidi="ar-SA"/>
-        </w:rPr>
-        <w:t xml:space="preserve"> Multinomial:</w:t>
+        <w:t>Variable dependiente del Modelo Logit Multinomial:</w:t>
       </w:r>
     </w:p>
     <w:p>
@@ -15641,43 +14126,7 @@
           <w:kern w:val="0"/>
           <w:lang w:bidi="ar-SA"/>
         </w:rPr>
-        <w:t xml:space="preserve">En las siguientes subsecciones se estiman dos modelos de probabilidad no lineal. Para el caso de los determinantes generales de la migración se utiliza el modelo </w:t>
-      </w:r>
-      <w:proofErr w:type="spellStart"/>
-      <w:r>
-        <w:rPr>
-          <w:rFonts w:ascii="Times New Roman" w:hAnsi="Times New Roman" w:cs="Times New Roman"/>
-          <w:kern w:val="0"/>
-          <w:lang w:bidi="ar-SA"/>
-        </w:rPr>
-        <w:t>Logit</w:t>
-      </w:r>
-      <w:proofErr w:type="spellEnd"/>
-      <w:r>
-        <w:rPr>
-          <w:rFonts w:ascii="Times New Roman" w:hAnsi="Times New Roman" w:cs="Times New Roman"/>
-          <w:kern w:val="0"/>
-          <w:lang w:bidi="ar-SA"/>
-        </w:rPr>
-        <w:t xml:space="preserve"> Binomial, mientras que para los determinantes de la migración diferenciados por regiones de destino se utiliza un modelo </w:t>
-      </w:r>
-      <w:proofErr w:type="spellStart"/>
-      <w:r>
-        <w:rPr>
-          <w:rFonts w:ascii="Times New Roman" w:hAnsi="Times New Roman" w:cs="Times New Roman"/>
-          <w:kern w:val="0"/>
-          <w:lang w:bidi="ar-SA"/>
-        </w:rPr>
-        <w:t>Logit</w:t>
-      </w:r>
-      <w:proofErr w:type="spellEnd"/>
-      <w:r>
-        <w:rPr>
-          <w:rFonts w:ascii="Times New Roman" w:hAnsi="Times New Roman" w:cs="Times New Roman"/>
-          <w:kern w:val="0"/>
-          <w:lang w:bidi="ar-SA"/>
-        </w:rPr>
-        <w:t xml:space="preserve"> Multinomial.</w:t>
+        <w:t>En las siguientes subsecciones se estiman dos modelos de probabilidad no lineal. Para el caso de los determinantes generales de la migración se utiliza el modelo Logit Binomial, mientras que para los determinantes de la migración diferenciados por regiones de destino se utiliza un modelo Logit Multinomial.</w:t>
       </w:r>
     </w:p>
     <w:p>
@@ -17273,25 +15722,7 @@
           <w:kern w:val="0"/>
           <w:lang w:bidi="ar-SA"/>
         </w:rPr>
-        <w:t xml:space="preserve">te </w:t>
-      </w:r>
-      <w:proofErr w:type="spellStart"/>
-      <w:r>
-        <w:rPr>
-          <w:rFonts w:ascii="Times New Roman" w:hAnsi="Times New Roman" w:cs="Times New Roman"/>
-          <w:kern w:val="0"/>
-          <w:lang w:bidi="ar-SA"/>
-        </w:rPr>
-        <w:t>equidistribuida</w:t>
-      </w:r>
-      <w:proofErr w:type="spellEnd"/>
-      <w:r>
-        <w:rPr>
-          <w:rFonts w:ascii="Times New Roman" w:hAnsi="Times New Roman" w:cs="Times New Roman"/>
-          <w:kern w:val="0"/>
-          <w:lang w:bidi="ar-SA"/>
-        </w:rPr>
-        <w:t xml:space="preserve"> y con edades promedio que varían entre los 26 y 31 años.</w:t>
+        <w:t>te equidistribuida y con edades promedio que varían entre los 26 y 31 años.</w:t>
       </w:r>
       <w:r>
         <w:rPr>
@@ -18122,23 +16553,7 @@
           <w:rFonts w:cs="Times New Roman"/>
           <w:lang w:bidi="ar-SA"/>
         </w:rPr>
-        <w:t xml:space="preserve">Anexo III: </w:t>
-      </w:r>
-      <w:proofErr w:type="spellStart"/>
-      <w:r>
-        <w:rPr>
-          <w:rFonts w:cs="Times New Roman"/>
-          <w:lang w:bidi="ar-SA"/>
-        </w:rPr>
-        <w:t>Macrofactores</w:t>
-      </w:r>
-      <w:proofErr w:type="spellEnd"/>
-      <w:r>
-        <w:rPr>
-          <w:rFonts w:cs="Times New Roman"/>
-          <w:lang w:bidi="ar-SA"/>
-        </w:rPr>
-        <w:t xml:space="preserve"> de aglomeración por provincias</w:t>
+        <w:t>Anexo III: Macrofactores de aglomeración por provincias</w:t>
       </w:r>
       <w:bookmarkEnd w:id="109"/>
       <w:bookmarkEnd w:id="110"/>
@@ -18406,7 +16821,6 @@
       <w:bookmarkStart w:id="114" w:name="_Toc80090029"/>
       <w:bookmarkStart w:id="115" w:name="_Toc80090080"/>
       <w:bookmarkStart w:id="116" w:name="_Toc80090267"/>
-      <w:proofErr w:type="spellStart"/>
       <w:r>
         <w:rPr>
           <w:rFonts w:cs="Times New Roman"/>
@@ -18420,7 +16834,6 @@
       <w:bookmarkEnd w:id="114"/>
       <w:bookmarkEnd w:id="115"/>
       <w:bookmarkEnd w:id="116"/>
-      <w:proofErr w:type="spellEnd"/>
     </w:p>
     <w:p>
       <w:pPr>
@@ -18431,21 +16844,12 @@
           <w:rFonts w:ascii="Times New Roman" w:hAnsi="Times New Roman" w:cs="Times New Roman"/>
         </w:rPr>
       </w:pPr>
-      <w:proofErr w:type="spellStart"/>
-      <w:r>
-        <w:rPr>
-          <w:rFonts w:ascii="Times New Roman" w:hAnsi="Times New Roman" w:cs="Times New Roman"/>
-          <w:lang w:val="en-US"/>
-        </w:rPr>
-        <w:t>Borjas</w:t>
-      </w:r>
-      <w:proofErr w:type="spellEnd"/>
-      <w:r>
-        <w:rPr>
-          <w:rFonts w:ascii="Times New Roman" w:hAnsi="Times New Roman" w:cs="Times New Roman"/>
-          <w:lang w:val="en-US"/>
-        </w:rPr>
-        <w:t>,</w:t>
+      <w:r>
+        <w:rPr>
+          <w:rFonts w:ascii="Times New Roman" w:hAnsi="Times New Roman" w:cs="Times New Roman"/>
+          <w:lang w:val="en-US"/>
+        </w:rPr>
+        <w:t>Borjas,</w:t>
       </w:r>
       <w:r>
         <w:rPr>
@@ -18669,7 +17073,6 @@
         </w:rPr>
         <w:t xml:space="preserve"> </w:t>
       </w:r>
-      <w:proofErr w:type="spellStart"/>
       <w:r>
         <w:rPr>
           <w:rFonts w:ascii="Times New Roman" w:hAnsi="Times New Roman" w:cs="Times New Roman"/>
@@ -18678,7 +17081,6 @@
         </w:rPr>
         <w:t>The</w:t>
       </w:r>
-      <w:proofErr w:type="spellEnd"/>
       <w:r>
         <w:rPr>
           <w:rFonts w:ascii="Times New Roman" w:hAnsi="Times New Roman" w:cs="Times New Roman"/>
@@ -18705,7 +17107,6 @@
         </w:rPr>
         <w:t xml:space="preserve"> </w:t>
       </w:r>
-      <w:proofErr w:type="spellStart"/>
       <w:r>
         <w:rPr>
           <w:rFonts w:ascii="Times New Roman" w:hAnsi="Times New Roman" w:cs="Times New Roman"/>
@@ -18714,7 +17115,6 @@
         </w:rPr>
         <w:t>Economic</w:t>
       </w:r>
-      <w:proofErr w:type="spellEnd"/>
       <w:r>
         <w:rPr>
           <w:rFonts w:ascii="Times New Roman" w:hAnsi="Times New Roman" w:cs="Times New Roman"/>
@@ -18724,7 +17124,6 @@
         </w:rPr>
         <w:t xml:space="preserve"> </w:t>
       </w:r>
-      <w:proofErr w:type="spellStart"/>
       <w:r>
         <w:rPr>
           <w:rFonts w:ascii="Times New Roman" w:hAnsi="Times New Roman" w:cs="Times New Roman"/>
@@ -18733,7 +17132,6 @@
         </w:rPr>
         <w:t>Review</w:t>
       </w:r>
-      <w:proofErr w:type="spellEnd"/>
       <w:r>
         <w:rPr>
           <w:rFonts w:ascii="Times New Roman" w:hAnsi="Times New Roman" w:cs="Times New Roman"/>
@@ -19062,17 +17460,8 @@
           <w:rFonts w:ascii="Times New Roman" w:hAnsi="Times New Roman" w:cs="Times New Roman"/>
           <w:i/>
         </w:rPr>
-        <w:t xml:space="preserve">Global </w:t>
-      </w:r>
-      <w:proofErr w:type="spellStart"/>
-      <w:r>
-        <w:rPr>
-          <w:rFonts w:ascii="Times New Roman" w:hAnsi="Times New Roman" w:cs="Times New Roman"/>
-          <w:i/>
-        </w:rPr>
-        <w:t>Migration</w:t>
-      </w:r>
-      <w:proofErr w:type="spellEnd"/>
+        <w:t>Global Migration</w:t>
+      </w:r>
       <w:r>
         <w:rPr>
           <w:rFonts w:ascii="Times New Roman" w:hAnsi="Times New Roman" w:cs="Times New Roman"/>
@@ -19081,7 +17470,6 @@
         </w:rPr>
         <w:t xml:space="preserve"> </w:t>
       </w:r>
-      <w:proofErr w:type="spellStart"/>
       <w:r>
         <w:rPr>
           <w:rFonts w:ascii="Times New Roman" w:hAnsi="Times New Roman" w:cs="Times New Roman"/>
@@ -19089,7 +17477,6 @@
         </w:rPr>
         <w:t>Perspecti</w:t>
       </w:r>
-      <w:proofErr w:type="spellEnd"/>
       <w:r>
         <w:rPr>
           <w:rFonts w:ascii="Times New Roman" w:hAnsi="Times New Roman" w:cs="Times New Roman"/>
@@ -19143,33 +17530,11 @@
           <w:lang w:val="en-US"/>
         </w:rPr>
       </w:pPr>
-      <w:proofErr w:type="spellStart"/>
-      <w:r>
-        <w:rPr>
-          <w:rFonts w:ascii="Times New Roman" w:hAnsi="Times New Roman" w:cs="Times New Roman"/>
-        </w:rPr>
-        <w:t>Cicowiez</w:t>
-      </w:r>
-      <w:proofErr w:type="spellEnd"/>
-      <w:r>
-        <w:rPr>
-          <w:rFonts w:ascii="Times New Roman" w:hAnsi="Times New Roman" w:cs="Times New Roman"/>
-        </w:rPr>
-        <w:t xml:space="preserve">, M. (2003). Caracterización </w:t>
-      </w:r>
-      <w:proofErr w:type="spellStart"/>
-      <w:r>
-        <w:rPr>
-          <w:rFonts w:ascii="Times New Roman" w:hAnsi="Times New Roman" w:cs="Times New Roman"/>
-        </w:rPr>
-        <w:t>Economico</w:t>
-      </w:r>
-      <w:proofErr w:type="spellEnd"/>
-      <w:r>
-        <w:rPr>
-          <w:rFonts w:ascii="Times New Roman" w:hAnsi="Times New Roman" w:cs="Times New Roman"/>
-        </w:rPr>
-        <w:t>-Social de las Provincias Argentinas.</w:t>
+      <w:r>
+        <w:rPr>
+          <w:rFonts w:ascii="Times New Roman" w:hAnsi="Times New Roman" w:cs="Times New Roman"/>
+        </w:rPr>
+        <w:t>Cicowiez, M. (2003). Caracterización Economico-Social de las Provincias Argentinas.</w:t>
       </w:r>
       <w:r>
         <w:rPr>
@@ -19566,21 +17931,12 @@
           <w:lang w:val="en-US"/>
         </w:rPr>
       </w:pPr>
-      <w:proofErr w:type="spellStart"/>
-      <w:r>
-        <w:rPr>
-          <w:rFonts w:ascii="Times New Roman" w:hAnsi="Times New Roman" w:cs="Times New Roman"/>
-          <w:lang w:val="en-US"/>
-        </w:rPr>
-        <w:t>Danzer</w:t>
-      </w:r>
-      <w:proofErr w:type="spellEnd"/>
-      <w:r>
-        <w:rPr>
-          <w:rFonts w:ascii="Times New Roman" w:hAnsi="Times New Roman" w:cs="Times New Roman"/>
-          <w:lang w:val="en-US"/>
-        </w:rPr>
-        <w:t>, A. &amp; Dietz, B. (2008). Economic Migration, Networks and Human Capital Transfe</w:t>
+      <w:r>
+        <w:rPr>
+          <w:rFonts w:ascii="Times New Roman" w:hAnsi="Times New Roman" w:cs="Times New Roman"/>
+          <w:lang w:val="en-US"/>
+        </w:rPr>
+        <w:t>Danzer, A. &amp; Dietz, B. (2008). Economic Migration, Networks and Human Capital Transfe</w:t>
       </w:r>
       <w:r>
         <w:rPr>
@@ -19640,23 +17996,13 @@
         </w:rPr>
         <w:t xml:space="preserve"> </w:t>
       </w:r>
-      <w:proofErr w:type="spellStart"/>
       <w:r>
         <w:rPr>
           <w:rFonts w:ascii="Times New Roman" w:hAnsi="Times New Roman" w:cs="Times New Roman"/>
           <w:i/>
           <w:lang w:val="en-US"/>
         </w:rPr>
-        <w:t>Socialpolitik</w:t>
-      </w:r>
-      <w:proofErr w:type="spellEnd"/>
-      <w:r>
-        <w:rPr>
-          <w:rFonts w:ascii="Times New Roman" w:hAnsi="Times New Roman" w:cs="Times New Roman"/>
-          <w:i/>
-          <w:lang w:val="en-US"/>
-        </w:rPr>
-        <w:t>,</w:t>
+        <w:t>Socialpolitik,</w:t>
       </w:r>
       <w:r>
         <w:rPr>
@@ -19897,21 +18243,12 @@
           <w:lang w:val="en-US"/>
         </w:rPr>
       </w:pPr>
-      <w:proofErr w:type="spellStart"/>
-      <w:r>
-        <w:rPr>
-          <w:rFonts w:ascii="Times New Roman" w:hAnsi="Times New Roman" w:cs="Times New Roman"/>
-          <w:lang w:val="en-US"/>
-        </w:rPr>
-        <w:t>Domencich</w:t>
-      </w:r>
-      <w:proofErr w:type="spellEnd"/>
-      <w:r>
-        <w:rPr>
-          <w:rFonts w:ascii="Times New Roman" w:hAnsi="Times New Roman" w:cs="Times New Roman"/>
-          <w:lang w:val="en-US"/>
-        </w:rPr>
-        <w:t>,</w:t>
+      <w:r>
+        <w:rPr>
+          <w:rFonts w:ascii="Times New Roman" w:hAnsi="Times New Roman" w:cs="Times New Roman"/>
+          <w:lang w:val="en-US"/>
+        </w:rPr>
+        <w:t>Domencich,</w:t>
       </w:r>
       <w:r>
         <w:rPr>
@@ -20558,23 +18895,7 @@
           <w:rFonts w:ascii="Times New Roman" w:hAnsi="Times New Roman" w:cs="Times New Roman"/>
           <w:lang w:val="en-US"/>
         </w:rPr>
-        <w:t xml:space="preserve">[Google-Books-ID: </w:t>
-      </w:r>
-      <w:proofErr w:type="spellStart"/>
-      <w:r>
-        <w:rPr>
-          <w:rFonts w:ascii="Times New Roman" w:hAnsi="Times New Roman" w:cs="Times New Roman"/>
-          <w:lang w:val="en-US"/>
-        </w:rPr>
-        <w:t>xGZRvgAACAAJ</w:t>
-      </w:r>
-      <w:proofErr w:type="spellEnd"/>
-      <w:r>
-        <w:rPr>
-          <w:rFonts w:ascii="Times New Roman" w:hAnsi="Times New Roman" w:cs="Times New Roman"/>
-          <w:lang w:val="en-US"/>
-        </w:rPr>
-        <w:t>]. Pearson.</w:t>
+        <w:t>[Google-Books-ID: xGZRvgAACAAJ]. Pearson.</w:t>
       </w:r>
       <w:r>
         <w:rPr>
@@ -21163,7 +19484,6 @@
         <w:rPr>
           <w:rFonts w:ascii="Times New Roman" w:hAnsi="Times New Roman" w:cs="Times New Roman"/>
           <w:spacing w:val="-1"/>
-          <w:lang w:val="en-US"/>
         </w:rPr>
         <w:t>Social</w:t>
       </w:r>
@@ -21171,14 +19491,12 @@
         <w:rPr>
           <w:rFonts w:ascii="Times New Roman" w:hAnsi="Times New Roman" w:cs="Times New Roman"/>
           <w:spacing w:val="-5"/>
-          <w:lang w:val="en-US"/>
-        </w:rPr>
-        <w:t xml:space="preserve"> </w:t>
-      </w:r>
-      <w:r>
-        <w:rPr>
-          <w:rFonts w:ascii="Times New Roman" w:hAnsi="Times New Roman" w:cs="Times New Roman"/>
-          <w:lang w:val="en-US"/>
+        </w:rPr>
+        <w:t xml:space="preserve"> </w:t>
+      </w:r>
+      <w:r>
+        <w:rPr>
+          <w:rFonts w:ascii="Times New Roman" w:hAnsi="Times New Roman" w:cs="Times New Roman"/>
         </w:rPr>
         <w:t>Science</w:t>
       </w:r>
@@ -21186,14 +19504,12 @@
         <w:rPr>
           <w:rFonts w:ascii="Times New Roman" w:hAnsi="Times New Roman" w:cs="Times New Roman"/>
           <w:spacing w:val="-6"/>
-          <w:lang w:val="en-US"/>
-        </w:rPr>
-        <w:t xml:space="preserve"> </w:t>
-      </w:r>
-      <w:r>
-        <w:rPr>
-          <w:rFonts w:ascii="Times New Roman" w:hAnsi="Times New Roman" w:cs="Times New Roman"/>
-          <w:lang w:val="en-US"/>
+        </w:rPr>
+        <w:t xml:space="preserve"> </w:t>
+      </w:r>
+      <w:r>
+        <w:rPr>
+          <w:rFonts w:ascii="Times New Roman" w:hAnsi="Times New Roman" w:cs="Times New Roman"/>
         </w:rPr>
         <w:t>Research</w:t>
       </w:r>
@@ -21201,14 +19517,12 @@
         <w:rPr>
           <w:rFonts w:ascii="Times New Roman" w:hAnsi="Times New Roman" w:cs="Times New Roman"/>
           <w:spacing w:val="-6"/>
-          <w:lang w:val="en-US"/>
-        </w:rPr>
-        <w:t xml:space="preserve"> </w:t>
-      </w:r>
-      <w:r>
-        <w:rPr>
-          <w:rFonts w:ascii="Times New Roman" w:hAnsi="Times New Roman" w:cs="Times New Roman"/>
-          <w:lang w:val="en-US"/>
+        </w:rPr>
+        <w:t xml:space="preserve"> </w:t>
+      </w:r>
+      <w:r>
+        <w:rPr>
+          <w:rFonts w:ascii="Times New Roman" w:hAnsi="Times New Roman" w:cs="Times New Roman"/>
         </w:rPr>
         <w:t>Network.</w:t>
       </w:r>
@@ -21216,7 +19530,6 @@
         <w:rPr>
           <w:rFonts w:ascii="Times New Roman" w:hAnsi="Times New Roman" w:cs="Times New Roman"/>
           <w:spacing w:val="-6"/>
-          <w:lang w:val="en-US"/>
         </w:rPr>
         <w:t xml:space="preserve"> </w:t>
       </w:r>
@@ -21374,23 +19687,13 @@
           <w:lang w:val="en-US"/>
         </w:rPr>
       </w:pPr>
-      <w:proofErr w:type="spellStart"/>
       <w:r>
         <w:rPr>
           <w:rFonts w:ascii="Times New Roman" w:hAnsi="Times New Roman" w:cs="Times New Roman"/>
           <w:w w:val="95"/>
           <w:lang w:val="en-US"/>
         </w:rPr>
-        <w:t>Kuhnt</w:t>
-      </w:r>
-      <w:proofErr w:type="spellEnd"/>
-      <w:r>
-        <w:rPr>
-          <w:rFonts w:ascii="Times New Roman" w:hAnsi="Times New Roman" w:cs="Times New Roman"/>
-          <w:w w:val="95"/>
-          <w:lang w:val="en-US"/>
-        </w:rPr>
-        <w:t>, J. (2019). Literature review: drivers of migration Why do people leave their homes? Is</w:t>
+        <w:t>Kuhnt, J. (2019). Literature review: drivers of migration Why do people leave their homes? Is</w:t>
       </w:r>
       <w:r>
         <w:rPr>
@@ -21611,79 +19914,7 @@
           <w:w w:val="95"/>
           <w:lang w:val="en-US"/>
         </w:rPr>
-        <w:t xml:space="preserve">man Development Institute / </w:t>
-      </w:r>
-      <w:proofErr w:type="spellStart"/>
-      <w:r>
-        <w:rPr>
-          <w:rFonts w:ascii="Times New Roman" w:hAnsi="Times New Roman" w:cs="Times New Roman"/>
-          <w:w w:val="95"/>
-          <w:lang w:val="en-US"/>
-        </w:rPr>
-        <w:t>Deutsches</w:t>
-      </w:r>
-      <w:proofErr w:type="spellEnd"/>
-      <w:r>
-        <w:rPr>
-          <w:rFonts w:ascii="Times New Roman" w:hAnsi="Times New Roman" w:cs="Times New Roman"/>
-          <w:w w:val="95"/>
-          <w:lang w:val="en-US"/>
-        </w:rPr>
-        <w:t xml:space="preserve"> </w:t>
-      </w:r>
-      <w:proofErr w:type="spellStart"/>
-      <w:r>
-        <w:rPr>
-          <w:rFonts w:ascii="Times New Roman" w:hAnsi="Times New Roman" w:cs="Times New Roman"/>
-          <w:w w:val="95"/>
-          <w:lang w:val="en-US"/>
-        </w:rPr>
-        <w:t>Institut</w:t>
-      </w:r>
-      <w:proofErr w:type="spellEnd"/>
-      <w:r>
-        <w:rPr>
-          <w:rFonts w:ascii="Times New Roman" w:hAnsi="Times New Roman" w:cs="Times New Roman"/>
-          <w:w w:val="95"/>
-          <w:lang w:val="en-US"/>
-        </w:rPr>
-        <w:t xml:space="preserve"> </w:t>
-      </w:r>
-      <w:proofErr w:type="spellStart"/>
-      <w:r>
-        <w:rPr>
-          <w:rFonts w:ascii="Times New Roman" w:hAnsi="Times New Roman" w:cs="Times New Roman"/>
-          <w:w w:val="95"/>
-          <w:lang w:val="en-US"/>
-        </w:rPr>
-        <w:t>für</w:t>
-      </w:r>
-      <w:proofErr w:type="spellEnd"/>
-      <w:r>
-        <w:rPr>
-          <w:rFonts w:ascii="Times New Roman" w:hAnsi="Times New Roman" w:cs="Times New Roman"/>
-          <w:w w:val="95"/>
-          <w:lang w:val="en-US"/>
-        </w:rPr>
-        <w:t xml:space="preserve"> </w:t>
-      </w:r>
-      <w:proofErr w:type="spellStart"/>
-      <w:r>
-        <w:rPr>
-          <w:rFonts w:ascii="Times New Roman" w:hAnsi="Times New Roman" w:cs="Times New Roman"/>
-          <w:w w:val="95"/>
-          <w:lang w:val="en-US"/>
-        </w:rPr>
-        <w:t>Entwicklungspolitik</w:t>
-      </w:r>
-      <w:proofErr w:type="spellEnd"/>
-      <w:r>
-        <w:rPr>
-          <w:rFonts w:ascii="Times New Roman" w:hAnsi="Times New Roman" w:cs="Times New Roman"/>
-          <w:w w:val="95"/>
-          <w:lang w:val="en-US"/>
-        </w:rPr>
-        <w:t xml:space="preserve"> (DIE) Version</w:t>
+        <w:t>man Development Institute / Deutsches Institut für Entwicklungspolitik (DIE) Version</w:t>
       </w:r>
       <w:r>
         <w:rPr>
@@ -22447,23 +20678,13 @@
         </w:rPr>
         <w:t xml:space="preserve"> </w:t>
       </w:r>
-      <w:proofErr w:type="spellStart"/>
       <w:r>
         <w:rPr>
           <w:rFonts w:ascii="Times New Roman" w:hAnsi="Times New Roman" w:cs="Times New Roman"/>
           <w:w w:val="95"/>
           <w:lang w:val="en-US"/>
         </w:rPr>
-        <w:t>En</w:t>
-      </w:r>
-      <w:proofErr w:type="spellEnd"/>
-      <w:r>
-        <w:rPr>
-          <w:rFonts w:ascii="Times New Roman" w:hAnsi="Times New Roman" w:cs="Times New Roman"/>
-          <w:w w:val="95"/>
-          <w:lang w:val="en-US"/>
-        </w:rPr>
-        <w:t>:</w:t>
+        <w:t>En:</w:t>
       </w:r>
       <w:r>
         <w:rPr>
@@ -22867,7 +21088,6 @@
         </w:rPr>
         <w:t xml:space="preserve"> </w:t>
       </w:r>
-      <w:proofErr w:type="spellStart"/>
       <w:r>
         <w:rPr>
           <w:rFonts w:ascii="Times New Roman" w:hAnsi="Times New Roman" w:cs="Times New Roman"/>
@@ -22882,16 +21102,7 @@
           <w:i/>
           <w:w w:val="95"/>
         </w:rPr>
-        <w:t>l</w:t>
-      </w:r>
-      <w:proofErr w:type="spellEnd"/>
-      <w:r>
-        <w:rPr>
-          <w:rFonts w:ascii="Times New Roman" w:hAnsi="Times New Roman" w:cs="Times New Roman"/>
-          <w:i/>
-          <w:w w:val="95"/>
-        </w:rPr>
-        <w:t xml:space="preserve"> </w:t>
+        <w:t xml:space="preserve">l </w:t>
       </w:r>
       <w:r>
         <w:rPr>
@@ -22902,7 +21113,6 @@
         </w:rPr>
         <w:t xml:space="preserve"> </w:t>
       </w:r>
-      <w:proofErr w:type="spellStart"/>
       <w:r>
         <w:rPr>
           <w:rFonts w:ascii="Times New Roman" w:hAnsi="Times New Roman" w:cs="Times New Roman"/>
@@ -22910,7 +21120,6 @@
         </w:rPr>
         <w:t>of</w:t>
       </w:r>
-      <w:proofErr w:type="spellEnd"/>
       <w:r>
         <w:rPr>
           <w:rFonts w:ascii="Times New Roman" w:hAnsi="Times New Roman" w:cs="Times New Roman"/>
@@ -22919,7 +21128,6 @@
         </w:rPr>
         <w:t xml:space="preserve"> </w:t>
       </w:r>
-      <w:proofErr w:type="spellStart"/>
       <w:r>
         <w:rPr>
           <w:rFonts w:ascii="Times New Roman" w:hAnsi="Times New Roman" w:cs="Times New Roman"/>
@@ -22927,7 +21135,6 @@
         </w:rPr>
         <w:t>Political</w:t>
       </w:r>
-      <w:proofErr w:type="spellEnd"/>
       <w:r>
         <w:rPr>
           <w:rFonts w:ascii="Times New Roman" w:hAnsi="Times New Roman" w:cs="Times New Roman"/>
@@ -22936,7 +21143,6 @@
         </w:rPr>
         <w:t xml:space="preserve"> </w:t>
       </w:r>
-      <w:proofErr w:type="spellStart"/>
       <w:r>
         <w:rPr>
           <w:rFonts w:ascii="Times New Roman" w:hAnsi="Times New Roman" w:cs="Times New Roman"/>
@@ -22944,7 +21150,6 @@
         </w:rPr>
         <w:t>Economy</w:t>
       </w:r>
-      <w:proofErr w:type="spellEnd"/>
       <w:r>
         <w:rPr>
           <w:rFonts w:ascii="Times New Roman" w:hAnsi="Times New Roman" w:cs="Times New Roman"/>
@@ -23112,7 +21317,6 @@
           <w:lang w:val="en-US"/>
         </w:rPr>
       </w:pPr>
-      <w:proofErr w:type="spellStart"/>
       <w:r>
         <w:rPr>
           <w:rFonts w:ascii="Times New Roman" w:hAnsi="Times New Roman" w:cs="Times New Roman"/>
@@ -23120,16 +21324,7 @@
           <w:lang w:val="en-US"/>
         </w:rPr>
         <w:lastRenderedPageBreak/>
-        <w:t>Ravenstein</w:t>
-      </w:r>
-      <w:proofErr w:type="spellEnd"/>
-      <w:r>
-        <w:rPr>
-          <w:rFonts w:ascii="Times New Roman" w:hAnsi="Times New Roman" w:cs="Times New Roman"/>
-          <w:w w:val="95"/>
-          <w:lang w:val="en-US"/>
-        </w:rPr>
-        <w:t>, E. G. (1885). The Laws of Migration [Publisher: [Royal Statistical Society, Wiley]].</w:t>
+        <w:t>Ravenstein, E. G. (1885). The Laws of Migration [Publisher: [Royal Statistical Society, Wiley]].</w:t>
       </w:r>
       <w:r>
         <w:rPr>
@@ -23456,21 +21651,12 @@
           <w:rFonts w:ascii="Times New Roman" w:hAnsi="Times New Roman" w:cs="Times New Roman"/>
         </w:rPr>
       </w:pPr>
-      <w:proofErr w:type="spellStart"/>
-      <w:r>
-        <w:rPr>
-          <w:rFonts w:ascii="Times New Roman" w:hAnsi="Times New Roman" w:cs="Times New Roman"/>
-          <w:lang w:val="en-US"/>
-        </w:rPr>
-        <w:t>Sjaastad</w:t>
-      </w:r>
-      <w:proofErr w:type="spellEnd"/>
-      <w:r>
-        <w:rPr>
-          <w:rFonts w:ascii="Times New Roman" w:hAnsi="Times New Roman" w:cs="Times New Roman"/>
-          <w:lang w:val="en-US"/>
-        </w:rPr>
-        <w:t>,</w:t>
+      <w:r>
+        <w:rPr>
+          <w:rFonts w:ascii="Times New Roman" w:hAnsi="Times New Roman" w:cs="Times New Roman"/>
+          <w:lang w:val="en-US"/>
+        </w:rPr>
+        <w:t>Sjaastad,</w:t>
       </w:r>
       <w:r>
         <w:rPr>
@@ -23689,63 +21875,13 @@
         </w:rPr>
         <w:t xml:space="preserve">Chicago Press]. </w:t>
       </w:r>
-      <w:proofErr w:type="spellStart"/>
       <w:r>
         <w:rPr>
           <w:rFonts w:ascii="Times New Roman" w:hAnsi="Times New Roman" w:cs="Times New Roman"/>
           <w:i/>
         </w:rPr>
-        <w:t>Journal</w:t>
-      </w:r>
-      <w:proofErr w:type="spellEnd"/>
-      <w:r>
-        <w:rPr>
-          <w:rFonts w:ascii="Times New Roman" w:hAnsi="Times New Roman" w:cs="Times New Roman"/>
-          <w:i/>
-        </w:rPr>
-        <w:t xml:space="preserve"> </w:t>
-      </w:r>
-      <w:proofErr w:type="spellStart"/>
-      <w:r>
-        <w:rPr>
-          <w:rFonts w:ascii="Times New Roman" w:hAnsi="Times New Roman" w:cs="Times New Roman"/>
-          <w:i/>
-        </w:rPr>
-        <w:t>of</w:t>
-      </w:r>
-      <w:proofErr w:type="spellEnd"/>
-      <w:r>
-        <w:rPr>
-          <w:rFonts w:ascii="Times New Roman" w:hAnsi="Times New Roman" w:cs="Times New Roman"/>
-          <w:i/>
-        </w:rPr>
-        <w:t xml:space="preserve"> </w:t>
-      </w:r>
-      <w:proofErr w:type="spellStart"/>
-      <w:r>
-        <w:rPr>
-          <w:rFonts w:ascii="Times New Roman" w:hAnsi="Times New Roman" w:cs="Times New Roman"/>
-          <w:i/>
-        </w:rPr>
-        <w:t>Political</w:t>
-      </w:r>
-      <w:proofErr w:type="spellEnd"/>
-      <w:r>
-        <w:rPr>
-          <w:rFonts w:ascii="Times New Roman" w:hAnsi="Times New Roman" w:cs="Times New Roman"/>
-          <w:i/>
-        </w:rPr>
-        <w:t xml:space="preserve"> </w:t>
-      </w:r>
-      <w:proofErr w:type="spellStart"/>
-      <w:r>
-        <w:rPr>
-          <w:rFonts w:ascii="Times New Roman" w:hAnsi="Times New Roman" w:cs="Times New Roman"/>
-          <w:i/>
-        </w:rPr>
-        <w:t>Economy</w:t>
-      </w:r>
-      <w:proofErr w:type="spellEnd"/>
+        <w:t>Journal of Political Economy</w:t>
+      </w:r>
       <w:r>
         <w:rPr>
           <w:rFonts w:ascii="Times New Roman" w:hAnsi="Times New Roman" w:cs="Times New Roman"/>
@@ -23907,7 +22043,6 @@
         </w:rPr>
         <w:t xml:space="preserve"> </w:t>
       </w:r>
-      <w:proofErr w:type="spellStart"/>
       <w:r>
         <w:rPr>
           <w:rFonts w:ascii="Times New Roman" w:hAnsi="Times New Roman" w:cs="Times New Roman"/>
@@ -23915,7 +22050,6 @@
         </w:rPr>
         <w:t>Economic</w:t>
       </w:r>
-      <w:proofErr w:type="spellEnd"/>
       <w:r>
         <w:rPr>
           <w:rFonts w:ascii="Times New Roman" w:hAnsi="Times New Roman" w:cs="Times New Roman"/>
@@ -23924,7 +22058,6 @@
         </w:rPr>
         <w:t xml:space="preserve"> </w:t>
       </w:r>
-      <w:proofErr w:type="spellStart"/>
       <w:r>
         <w:rPr>
           <w:rFonts w:ascii="Times New Roman" w:hAnsi="Times New Roman" w:cs="Times New Roman"/>
@@ -23932,7 +22065,6 @@
         </w:rPr>
         <w:t>Journal</w:t>
       </w:r>
-      <w:proofErr w:type="spellEnd"/>
       <w:r>
         <w:rPr>
           <w:rFonts w:ascii="Times New Roman" w:hAnsi="Times New Roman" w:cs="Times New Roman"/>
@@ -24323,7 +22455,6 @@
         </w:rPr>
         <w:t xml:space="preserve"> </w:t>
       </w:r>
-      <w:proofErr w:type="spellStart"/>
       <w:r>
         <w:rPr>
           <w:rFonts w:ascii="Times New Roman" w:hAnsi="Times New Roman" w:cs="Times New Roman"/>
@@ -24331,7 +22462,6 @@
         </w:rPr>
         <w:t>The</w:t>
       </w:r>
-      <w:proofErr w:type="spellEnd"/>
       <w:r>
         <w:rPr>
           <w:rFonts w:ascii="Times New Roman" w:hAnsi="Times New Roman" w:cs="Times New Roman"/>
@@ -24355,7 +22485,6 @@
         </w:rPr>
         <w:t xml:space="preserve"> </w:t>
       </w:r>
-      <w:proofErr w:type="spellStart"/>
       <w:r>
         <w:rPr>
           <w:rFonts w:ascii="Times New Roman" w:hAnsi="Times New Roman" w:cs="Times New Roman"/>
@@ -24363,7 +22492,6 @@
         </w:rPr>
         <w:t>Economic</w:t>
       </w:r>
-      <w:proofErr w:type="spellEnd"/>
       <w:r>
         <w:rPr>
           <w:rFonts w:ascii="Times New Roman" w:hAnsi="Times New Roman" w:cs="Times New Roman"/>
@@ -24372,7 +22500,6 @@
         </w:rPr>
         <w:t xml:space="preserve"> </w:t>
       </w:r>
-      <w:proofErr w:type="spellStart"/>
       <w:r>
         <w:rPr>
           <w:rFonts w:ascii="Times New Roman" w:hAnsi="Times New Roman" w:cs="Times New Roman"/>
@@ -24380,7 +22507,6 @@
         </w:rPr>
         <w:t>Review</w:t>
       </w:r>
-      <w:proofErr w:type="spellEnd"/>
       <w:r>
         <w:rPr>
           <w:rFonts w:ascii="Times New Roman" w:hAnsi="Times New Roman" w:cs="Times New Roman"/>
@@ -24546,19 +22672,11 @@
         </w:rPr>
         <w:t xml:space="preserve"> </w:t>
       </w:r>
-      <w:proofErr w:type="spellStart"/>
-      <w:r>
-        <w:rPr>
-          <w:rFonts w:ascii="Times New Roman" w:hAnsi="Times New Roman" w:cs="Times New Roman"/>
-        </w:rPr>
-        <w:t>stable</w:t>
-      </w:r>
-      <w:proofErr w:type="spellEnd"/>
-      <w:r>
-        <w:rPr>
-          <w:rFonts w:ascii="Times New Roman" w:hAnsi="Times New Roman" w:cs="Times New Roman"/>
-        </w:rPr>
-        <w:t>/1811100</w:t>
+      <w:r>
+        <w:rPr>
+          <w:rFonts w:ascii="Times New Roman" w:hAnsi="Times New Roman" w:cs="Times New Roman"/>
+        </w:rPr>
+        <w:t>stable/1811100</w:t>
       </w:r>
     </w:p>
     <w:p>
@@ -24571,23 +22689,13 @@
           <w:rFonts w:ascii="Times New Roman" w:hAnsi="Times New Roman" w:cs="Times New Roman"/>
         </w:rPr>
       </w:pPr>
-      <w:proofErr w:type="spellStart"/>
       <w:r>
         <w:rPr>
           <w:rFonts w:ascii="Times New Roman" w:hAnsi="Times New Roman" w:cs="Times New Roman"/>
           <w:w w:val="95"/>
           <w:lang w:val="en-US"/>
         </w:rPr>
-        <w:t>Zaiceva</w:t>
-      </w:r>
-      <w:proofErr w:type="spellEnd"/>
-      <w:r>
-        <w:rPr>
-          <w:rFonts w:ascii="Times New Roman" w:hAnsi="Times New Roman" w:cs="Times New Roman"/>
-          <w:w w:val="95"/>
-          <w:lang w:val="en-US"/>
-        </w:rPr>
-        <w:t>, A. (2014). The impact of aging on the scale of migration [Publisher: Institute of Labor</w:t>
+        <w:t>Zaiceva, A. (2014). The impact of aging on the scale of migration [Publisher: Institute of Labor</w:t>
       </w:r>
       <w:r>
         <w:rPr>
@@ -24643,7 +22751,6 @@
         </w:rPr>
         <w:t xml:space="preserve"> </w:t>
       </w:r>
-      <w:proofErr w:type="spellStart"/>
       <w:r>
         <w:rPr>
           <w:rFonts w:ascii="Times New Roman" w:hAnsi="Times New Roman" w:cs="Times New Roman"/>
@@ -24651,7 +22758,6 @@
         </w:rPr>
         <w:t>World</w:t>
       </w:r>
-      <w:proofErr w:type="spellEnd"/>
       <w:r>
         <w:rPr>
           <w:rFonts w:ascii="Times New Roman" w:hAnsi="Times New Roman" w:cs="Times New Roman"/>
@@ -24660,21 +22766,12 @@
         </w:rPr>
         <w:t xml:space="preserve"> </w:t>
       </w:r>
-      <w:proofErr w:type="spellStart"/>
       <w:r>
         <w:rPr>
           <w:rFonts w:ascii="Times New Roman" w:hAnsi="Times New Roman" w:cs="Times New Roman"/>
           <w:i/>
         </w:rPr>
-        <w:t>of</w:t>
-      </w:r>
-      <w:proofErr w:type="spellEnd"/>
-      <w:r>
-        <w:rPr>
-          <w:rFonts w:ascii="Times New Roman" w:hAnsi="Times New Roman" w:cs="Times New Roman"/>
-          <w:i/>
-        </w:rPr>
-        <w:t xml:space="preserve"> Labor</w:t>
+        <w:t>of Labor</w:t>
       </w:r>
       <w:r>
         <w:rPr>
@@ -24887,6 +22984,7 @@
         <w:docPartUnique/>
       </w:docPartObj>
     </w:sdtPr>
+    <w:sdtEndPr/>
     <w:sdtContent>
       <w:p>
         <w:pPr>
@@ -27086,7 +25184,7 @@
     <w:charset w:val="00"/>
     <w:family w:val="roman"/>
     <w:pitch w:val="variable"/>
-    <w:sig w:usb0="E0002AFF" w:usb1="C0007843" w:usb2="00000009" w:usb3="00000000" w:csb0="000001FF" w:csb1="00000000"/>
+    <w:sig w:usb0="E0002EFF" w:usb1="C000785B" w:usb2="00000009" w:usb3="00000000" w:csb0="000001FF" w:csb1="00000000"/>
   </w:font>
   <w:font w:name="Courier New">
     <w:panose1 w:val="02070309020205020404"/>
@@ -27142,7 +25240,7 @@
     <w:charset w:val="00"/>
     <w:family w:val="swiss"/>
     <w:pitch w:val="variable"/>
-    <w:sig w:usb0="A0002AEF" w:usb1="4000207B" w:usb2="00000000" w:usb3="00000000" w:csb0="000001FF" w:csb1="00000000"/>
+    <w:sig w:usb0="E4002EFF" w:usb1="C000247B" w:usb2="00000009" w:usb3="00000000" w:csb0="000001FF" w:csb1="00000000"/>
   </w:font>
   <w:font w:name="Liberation Sans">
     <w:altName w:val="Arial"/>
@@ -27155,7 +25253,7 @@
     <w:charset w:val="00"/>
     <w:family w:val="swiss"/>
     <w:pitch w:val="variable"/>
-    <w:sig w:usb0="E0002AFF" w:usb1="4000ACFF" w:usb2="00000001" w:usb3="00000000" w:csb0="000001FF" w:csb1="00000000"/>
+    <w:sig w:usb0="E4002EFF" w:usb1="C000247B" w:usb2="00000009" w:usb3="00000000" w:csb0="000001FF" w:csb1="00000000"/>
   </w:font>
   <w:font w:name="Mangal">
     <w:panose1 w:val="00000400000000000000"/>
@@ -27209,7 +25307,9 @@
   </w:compat>
   <w:rsids>
     <w:rsidRoot w:val="00F83239"/>
+    <w:rsid w:val="00002F63"/>
     <w:rsid w:val="001B2784"/>
+    <w:rsid w:val="002C45BE"/>
     <w:rsid w:val="00F83239"/>
   </w:rsids>
   <m:mathPr>
@@ -27995,7 +26095,7 @@
 </file>
 
 <file path=customXml/itemProps1.xml><?xml version="1.0" encoding="utf-8"?>
-<ds:datastoreItem xmlns:ds="http://schemas.openxmlformats.org/officeDocument/2006/customXml" ds:itemID="{39371982-41ED-48FF-A170-6030843D55C6}">
+<ds:datastoreItem xmlns:ds="http://schemas.openxmlformats.org/officeDocument/2006/customXml" ds:itemID="{E3594963-6D58-409D-AD78-EAD6C598EFDB}">
   <ds:schemaRefs>
     <ds:schemaRef ds:uri="http://schemas.openxmlformats.org/officeDocument/2006/bibliography"/>
   </ds:schemaRefs>

</xml_diff>